<commit_message>
Added some comments in the document
</commit_message>
<xml_diff>
--- a/Testing/WiFi/WiFi Test Results.docx
+++ b/Testing/WiFi/WiFi Test Results.docx
@@ -1,57 +1,147 @@
 
 <file path=word/document.xml><?xml version="1.0" encoding="utf-8"?>
-<w:document xmlns:ve="http://schemas.openxmlformats.org/markup-compatibility/2006" xmlns:o="urn:schemas-microsoft-com:office:office" xmlns:r="http://schemas.openxmlformats.org/officeDocument/2006/relationships" xmlns:m="http://schemas.openxmlformats.org/officeDocument/2006/math" xmlns:v="urn:schemas-microsoft-com:vml" xmlns:wp="http://schemas.openxmlformats.org/drawingml/2006/wordprocessingDrawing" xmlns:w10="urn:schemas-microsoft-com:office:word" xmlns:w="http://schemas.openxmlformats.org/wordprocessingml/2006/main" xmlns:wne="http://schemas.microsoft.com/office/word/2006/wordml">
+<w:document xmlns:wpc="http://schemas.microsoft.com/office/word/2010/wordprocessingCanvas" xmlns:mo="http://schemas.microsoft.com/office/mac/office/2008/main" xmlns:mc="http://schemas.openxmlformats.org/markup-compatibility/2006" xmlns:mv="urn:schemas-microsoft-com:mac:vml" xmlns:o="urn:schemas-microsoft-com:office:office" xmlns:r="http://schemas.openxmlformats.org/officeDocument/2006/relationships" xmlns:m="http://schemas.openxmlformats.org/officeDocument/2006/math" xmlns:v="urn:schemas-microsoft-com:vml" xmlns:wp14="http://schemas.microsoft.com/office/word/2010/wordprocessingDrawing" xmlns:wp="http://schemas.openxmlformats.org/drawingml/2006/wordprocessingDrawing" xmlns:w10="urn:schemas-microsoft-com:office:word" xmlns:w="http://schemas.openxmlformats.org/wordprocessingml/2006/main" xmlns:w14="http://schemas.microsoft.com/office/word/2010/wordml" xmlns:wpg="http://schemas.microsoft.com/office/word/2010/wordprocessingGroup" xmlns:wpi="http://schemas.microsoft.com/office/word/2010/wordprocessingInk" xmlns:wne="http://schemas.microsoft.com/office/word/2006/wordml" xmlns:wps="http://schemas.microsoft.com/office/word/2010/wordprocessingShape" mc:Ignorable="w14 wp14">
   <w:body>
     <w:p>
       <w:pPr>
-        <w:pStyle w:val="Rubrik1"/>
-        <w:rPr>
-          <w:lang w:val="en-US"/>
+        <w:pStyle w:val="Heading1"/>
+        <w:rPr>
+          <w:lang w:val="en-GB"/>
+          <w:rPrChange w:id="0" w:author="Vlasios Tsiatsis" w:date="2015-11-23T14:23:00Z">
+            <w:rPr>
+              <w:lang w:val="en-US"/>
+            </w:rPr>
+          </w:rPrChange>
         </w:rPr>
       </w:pPr>
+      <w:commentRangeStart w:id="1"/>
       <w:r>
         <w:rPr>
-          <w:lang w:val="en-US"/>
+          <w:lang w:val="en-GB"/>
+          <w:rPrChange w:id="2" w:author="Vlasios Tsiatsis" w:date="2015-11-23T14:23:00Z">
+            <w:rPr>
+              <w:lang w:val="en-US"/>
+            </w:rPr>
+          </w:rPrChange>
         </w:rPr>
         <w:t>Testing Signal Strength</w:t>
+      </w:r>
+      <w:commentRangeEnd w:id="1"/>
+      <w:r>
+        <w:rPr>
+          <w:rStyle w:val="CommentReference"/>
+          <w:rFonts w:asciiTheme="minorHAnsi" w:eastAsiaTheme="minorEastAsia" w:hAnsiTheme="minorHAnsi" w:cstheme="minorBidi"/>
+          <w:b w:val="0"/>
+          <w:bCs w:val="0"/>
+          <w:color w:val="auto"/>
+        </w:rPr>
+        <w:commentReference w:id="1"/>
       </w:r>
     </w:p>
     <w:p>
       <w:pPr>
         <w:rPr>
-          <w:lang w:val="en-US"/>
+          <w:lang w:val="en-GB"/>
+          <w:rPrChange w:id="3" w:author="Vlasios Tsiatsis" w:date="2015-11-23T14:23:00Z">
+            <w:rPr>
+              <w:lang w:val="en-US"/>
+            </w:rPr>
+          </w:rPrChange>
         </w:rPr>
       </w:pPr>
       <w:r>
         <w:rPr>
-          <w:lang w:val="en-US"/>
-        </w:rPr>
-        <w:t xml:space="preserve">Signals are recorded in dBm. Angels are counted with the top of the phone as 0 degrees, increasing clockwise around. </w:t>
+          <w:lang w:val="en-GB"/>
+          <w:rPrChange w:id="4" w:author="Vlasios Tsiatsis" w:date="2015-11-23T14:23:00Z">
+            <w:rPr>
+              <w:lang w:val="en-US"/>
+            </w:rPr>
+          </w:rPrChange>
+        </w:rPr>
+        <w:t xml:space="preserve">Signals are recorded in dBm. </w:t>
+      </w:r>
+      <w:del w:id="5" w:author="Vlasios Tsiatsis" w:date="2015-11-23T14:23:00Z">
+        <w:r>
+          <w:rPr>
+            <w:lang w:val="en-GB"/>
+            <w:rPrChange w:id="6" w:author="Vlasios Tsiatsis" w:date="2015-11-23T14:23:00Z">
+              <w:rPr>
+                <w:lang w:val="en-US"/>
+              </w:rPr>
+            </w:rPrChange>
+          </w:rPr>
+          <w:delText xml:space="preserve">Angels </w:delText>
+        </w:r>
+      </w:del>
+      <w:ins w:id="7" w:author="Vlasios Tsiatsis" w:date="2015-11-23T14:23:00Z">
+        <w:r>
+          <w:rPr>
+            <w:lang w:val="en-GB"/>
+          </w:rPr>
+          <w:t>Angles</w:t>
+        </w:r>
+        <w:r>
+          <w:rPr>
+            <w:lang w:val="en-GB"/>
+            <w:rPrChange w:id="8" w:author="Vlasios Tsiatsis" w:date="2015-11-23T14:23:00Z">
+              <w:rPr>
+                <w:lang w:val="en-US"/>
+              </w:rPr>
+            </w:rPrChange>
+          </w:rPr>
+          <w:t xml:space="preserve"> </w:t>
+        </w:r>
+      </w:ins>
+      <w:r>
+        <w:rPr>
+          <w:lang w:val="en-GB"/>
+          <w:rPrChange w:id="9" w:author="Vlasios Tsiatsis" w:date="2015-11-23T14:23:00Z">
+            <w:rPr>
+              <w:lang w:val="en-US"/>
+            </w:rPr>
+          </w:rPrChange>
+        </w:rPr>
+        <w:t xml:space="preserve">are counted with the top of the phone as 0 degrees, increasing clockwise around. </w:t>
       </w:r>
       <w:r>
         <w:rPr>
-          <w:lang w:val="en-US"/>
+          <w:lang w:val="en-GB"/>
+          <w:rPrChange w:id="10" w:author="Vlasios Tsiatsis" w:date="2015-11-23T14:23:00Z">
+            <w:rPr>
+              <w:lang w:val="en-US"/>
+            </w:rPr>
+          </w:rPrChange>
         </w:rPr>
         <w:t>Speed is tested with an angle of 0 degrees</w:t>
       </w:r>
       <w:r>
         <w:rPr>
-          <w:lang w:val="en-US"/>
+          <w:lang w:val="en-GB"/>
+          <w:rPrChange w:id="11" w:author="Vlasios Tsiatsis" w:date="2015-11-23T14:23:00Z">
+            <w:rPr>
+              <w:lang w:val="en-US"/>
+            </w:rPr>
+          </w:rPrChange>
         </w:rPr>
         <w:t xml:space="preserve"> and are averages of five separate tests</w:t>
       </w:r>
       <w:r>
         <w:rPr>
-          <w:lang w:val="en-US"/>
+          <w:lang w:val="en-GB"/>
+          <w:rPrChange w:id="12" w:author="Vlasios Tsiatsis" w:date="2015-11-23T14:23:00Z">
+            <w:rPr>
+              <w:lang w:val="en-US"/>
+            </w:rPr>
+          </w:rPrChange>
         </w:rPr>
         <w:t>.</w:t>
       </w:r>
     </w:p>
     <w:tbl>
       <w:tblPr>
-        <w:tblStyle w:val="Tabellrutnt"/>
+        <w:tblStyle w:val="TableGrid"/>
         <w:tblW w:w="0" w:type="auto"/>
-        <w:tblLook w:val="04A0"/>
+        <w:tblLook w:val="04A0" w:firstRow="1" w:lastRow="0" w:firstColumn="1" w:lastColumn="0" w:noHBand="0" w:noVBand="1"/>
       </w:tblPr>
       <w:tblGrid>
         <w:gridCol w:w="1535"/>
@@ -70,25 +160,40 @@
             <w:pPr>
               <w:jc w:val="center"/>
               <w:rPr>
-                <w:lang w:val="en-US"/>
-              </w:rPr>
-            </w:pPr>
-          </w:p>
-        </w:tc>
-        <w:tc>
-          <w:tcPr>
-            <w:tcW w:w="1535" w:type="dxa"/>
-          </w:tcPr>
-          <w:p>
-            <w:pPr>
-              <w:jc w:val="center"/>
-              <w:rPr>
-                <w:lang w:val="en-US"/>
-              </w:rPr>
-            </w:pPr>
-            <w:r>
-              <w:rPr>
-                <w:lang w:val="en-US"/>
+                <w:lang w:val="en-GB"/>
+                <w:rPrChange w:id="13" w:author="Vlasios Tsiatsis" w:date="2015-11-23T14:23:00Z">
+                  <w:rPr>
+                    <w:lang w:val="en-US"/>
+                  </w:rPr>
+                </w:rPrChange>
+              </w:rPr>
+            </w:pPr>
+          </w:p>
+        </w:tc>
+        <w:tc>
+          <w:tcPr>
+            <w:tcW w:w="1535" w:type="dxa"/>
+          </w:tcPr>
+          <w:p>
+            <w:pPr>
+              <w:jc w:val="center"/>
+              <w:rPr>
+                <w:lang w:val="en-GB"/>
+                <w:rPrChange w:id="14" w:author="Vlasios Tsiatsis" w:date="2015-11-23T14:23:00Z">
+                  <w:rPr>
+                    <w:lang w:val="en-US"/>
+                  </w:rPr>
+                </w:rPrChange>
+              </w:rPr>
+            </w:pPr>
+            <w:r>
+              <w:rPr>
+                <w:lang w:val="en-GB"/>
+                <w:rPrChange w:id="15" w:author="Vlasios Tsiatsis" w:date="2015-11-23T14:23:00Z">
+                  <w:rPr>
+                    <w:lang w:val="en-US"/>
+                  </w:rPr>
+                </w:rPrChange>
               </w:rPr>
               <w:t>Zero Distance</w:t>
             </w:r>
@@ -102,12 +207,22 @@
             <w:pPr>
               <w:jc w:val="center"/>
               <w:rPr>
-                <w:lang w:val="en-US"/>
-              </w:rPr>
-            </w:pPr>
-            <w:r>
-              <w:rPr>
-                <w:lang w:val="en-US"/>
+                <w:lang w:val="en-GB"/>
+                <w:rPrChange w:id="16" w:author="Vlasios Tsiatsis" w:date="2015-11-23T14:23:00Z">
+                  <w:rPr>
+                    <w:lang w:val="en-US"/>
+                  </w:rPr>
+                </w:rPrChange>
+              </w:rPr>
+            </w:pPr>
+            <w:r>
+              <w:rPr>
+                <w:lang w:val="en-GB"/>
+                <w:rPrChange w:id="17" w:author="Vlasios Tsiatsis" w:date="2015-11-23T14:23:00Z">
+                  <w:rPr>
+                    <w:lang w:val="en-US"/>
+                  </w:rPr>
+                </w:rPrChange>
               </w:rPr>
               <w:t>3.3 meters</w:t>
             </w:r>
@@ -121,12 +236,22 @@
             <w:pPr>
               <w:jc w:val="center"/>
               <w:rPr>
-                <w:lang w:val="en-US"/>
-              </w:rPr>
-            </w:pPr>
-            <w:r>
-              <w:rPr>
-                <w:lang w:val="en-US"/>
+                <w:lang w:val="en-GB"/>
+                <w:rPrChange w:id="18" w:author="Vlasios Tsiatsis" w:date="2015-11-23T14:23:00Z">
+                  <w:rPr>
+                    <w:lang w:val="en-US"/>
+                  </w:rPr>
+                </w:rPrChange>
+              </w:rPr>
+            </w:pPr>
+            <w:r>
+              <w:rPr>
+                <w:lang w:val="en-GB"/>
+                <w:rPrChange w:id="19" w:author="Vlasios Tsiatsis" w:date="2015-11-23T14:23:00Z">
+                  <w:rPr>
+                    <w:lang w:val="en-US"/>
+                  </w:rPr>
+                </w:rPrChange>
               </w:rPr>
               <w:t>6.6 meters</w:t>
             </w:r>
@@ -140,12 +265,22 @@
             <w:pPr>
               <w:jc w:val="center"/>
               <w:rPr>
-                <w:lang w:val="en-US"/>
-              </w:rPr>
-            </w:pPr>
-            <w:r>
-              <w:rPr>
-                <w:lang w:val="en-US"/>
+                <w:lang w:val="en-GB"/>
+                <w:rPrChange w:id="20" w:author="Vlasios Tsiatsis" w:date="2015-11-23T14:23:00Z">
+                  <w:rPr>
+                    <w:lang w:val="en-US"/>
+                  </w:rPr>
+                </w:rPrChange>
+              </w:rPr>
+            </w:pPr>
+            <w:r>
+              <w:rPr>
+                <w:lang w:val="en-GB"/>
+                <w:rPrChange w:id="21" w:author="Vlasios Tsiatsis" w:date="2015-11-23T14:23:00Z">
+                  <w:rPr>
+                    <w:lang w:val="en-US"/>
+                  </w:rPr>
+                </w:rPrChange>
               </w:rPr>
               <w:t>10 meters</w:t>
             </w:r>
@@ -159,12 +294,22 @@
             <w:pPr>
               <w:jc w:val="center"/>
               <w:rPr>
-                <w:lang w:val="en-US"/>
-              </w:rPr>
-            </w:pPr>
-            <w:r>
-              <w:rPr>
-                <w:lang w:val="en-US"/>
+                <w:lang w:val="en-GB"/>
+                <w:rPrChange w:id="22" w:author="Vlasios Tsiatsis" w:date="2015-11-23T14:23:00Z">
+                  <w:rPr>
+                    <w:lang w:val="en-US"/>
+                  </w:rPr>
+                </w:rPrChange>
+              </w:rPr>
+            </w:pPr>
+            <w:r>
+              <w:rPr>
+                <w:lang w:val="en-GB"/>
+                <w:rPrChange w:id="23" w:author="Vlasios Tsiatsis" w:date="2015-11-23T14:23:00Z">
+                  <w:rPr>
+                    <w:lang w:val="en-US"/>
+                  </w:rPr>
+                </w:rPrChange>
               </w:rPr>
               <w:t>13.3 meters</w:t>
             </w:r>
@@ -180,12 +325,22 @@
             <w:pPr>
               <w:jc w:val="center"/>
               <w:rPr>
-                <w:lang w:val="en-US"/>
-              </w:rPr>
-            </w:pPr>
-            <w:r>
-              <w:rPr>
-                <w:lang w:val="en-US"/>
+                <w:lang w:val="en-GB"/>
+                <w:rPrChange w:id="24" w:author="Vlasios Tsiatsis" w:date="2015-11-23T14:23:00Z">
+                  <w:rPr>
+                    <w:lang w:val="en-US"/>
+                  </w:rPr>
+                </w:rPrChange>
+              </w:rPr>
+            </w:pPr>
+            <w:r>
+              <w:rPr>
+                <w:lang w:val="en-GB"/>
+                <w:rPrChange w:id="25" w:author="Vlasios Tsiatsis" w:date="2015-11-23T14:23:00Z">
+                  <w:rPr>
+                    <w:lang w:val="en-US"/>
+                  </w:rPr>
+                </w:rPrChange>
               </w:rPr>
               <w:t>Signal Strength</w:t>
             </w:r>
@@ -199,12 +354,22 @@
             <w:pPr>
               <w:jc w:val="center"/>
               <w:rPr>
-                <w:lang w:val="en-US"/>
-              </w:rPr>
-            </w:pPr>
-            <w:r>
-              <w:rPr>
-                <w:lang w:val="en-US"/>
+                <w:lang w:val="en-GB"/>
+                <w:rPrChange w:id="26" w:author="Vlasios Tsiatsis" w:date="2015-11-23T14:23:00Z">
+                  <w:rPr>
+                    <w:lang w:val="en-US"/>
+                  </w:rPr>
+                </w:rPrChange>
+              </w:rPr>
+            </w:pPr>
+            <w:r>
+              <w:rPr>
+                <w:lang w:val="en-GB"/>
+                <w:rPrChange w:id="27" w:author="Vlasios Tsiatsis" w:date="2015-11-23T14:23:00Z">
+                  <w:rPr>
+                    <w:lang w:val="en-US"/>
+                  </w:rPr>
+                </w:rPrChange>
               </w:rPr>
               <w:t>5 bars</w:t>
             </w:r>
@@ -218,12 +383,22 @@
             <w:pPr>
               <w:jc w:val="center"/>
               <w:rPr>
-                <w:lang w:val="en-US"/>
-              </w:rPr>
-            </w:pPr>
-            <w:r>
-              <w:rPr>
-                <w:lang w:val="en-US"/>
+                <w:lang w:val="en-GB"/>
+                <w:rPrChange w:id="28" w:author="Vlasios Tsiatsis" w:date="2015-11-23T14:23:00Z">
+                  <w:rPr>
+                    <w:lang w:val="en-US"/>
+                  </w:rPr>
+                </w:rPrChange>
+              </w:rPr>
+            </w:pPr>
+            <w:r>
+              <w:rPr>
+                <w:lang w:val="en-GB"/>
+                <w:rPrChange w:id="29" w:author="Vlasios Tsiatsis" w:date="2015-11-23T14:23:00Z">
+                  <w:rPr>
+                    <w:lang w:val="en-US"/>
+                  </w:rPr>
+                </w:rPrChange>
               </w:rPr>
               <w:t>3 bars</w:t>
             </w:r>
@@ -237,12 +412,22 @@
             <w:pPr>
               <w:jc w:val="center"/>
               <w:rPr>
-                <w:lang w:val="en-US"/>
-              </w:rPr>
-            </w:pPr>
-            <w:r>
-              <w:rPr>
-                <w:lang w:val="en-US"/>
+                <w:lang w:val="en-GB"/>
+                <w:rPrChange w:id="30" w:author="Vlasios Tsiatsis" w:date="2015-11-23T14:23:00Z">
+                  <w:rPr>
+                    <w:lang w:val="en-US"/>
+                  </w:rPr>
+                </w:rPrChange>
+              </w:rPr>
+            </w:pPr>
+            <w:r>
+              <w:rPr>
+                <w:lang w:val="en-GB"/>
+                <w:rPrChange w:id="31" w:author="Vlasios Tsiatsis" w:date="2015-11-23T14:23:00Z">
+                  <w:rPr>
+                    <w:lang w:val="en-US"/>
+                  </w:rPr>
+                </w:rPrChange>
               </w:rPr>
               <w:t>3 bars</w:t>
             </w:r>
@@ -256,12 +441,22 @@
             <w:pPr>
               <w:jc w:val="center"/>
               <w:rPr>
-                <w:lang w:val="en-US"/>
-              </w:rPr>
-            </w:pPr>
-            <w:r>
-              <w:rPr>
-                <w:lang w:val="en-US"/>
+                <w:lang w:val="en-GB"/>
+                <w:rPrChange w:id="32" w:author="Vlasios Tsiatsis" w:date="2015-11-23T14:23:00Z">
+                  <w:rPr>
+                    <w:lang w:val="en-US"/>
+                  </w:rPr>
+                </w:rPrChange>
+              </w:rPr>
+            </w:pPr>
+            <w:r>
+              <w:rPr>
+                <w:lang w:val="en-GB"/>
+                <w:rPrChange w:id="33" w:author="Vlasios Tsiatsis" w:date="2015-11-23T14:23:00Z">
+                  <w:rPr>
+                    <w:lang w:val="en-US"/>
+                  </w:rPr>
+                </w:rPrChange>
               </w:rPr>
               <w:t>2 bars</w:t>
             </w:r>
@@ -275,12 +470,22 @@
             <w:pPr>
               <w:jc w:val="center"/>
               <w:rPr>
-                <w:lang w:val="en-US"/>
-              </w:rPr>
-            </w:pPr>
-            <w:r>
-              <w:rPr>
-                <w:lang w:val="en-US"/>
+                <w:lang w:val="en-GB"/>
+                <w:rPrChange w:id="34" w:author="Vlasios Tsiatsis" w:date="2015-11-23T14:23:00Z">
+                  <w:rPr>
+                    <w:lang w:val="en-US"/>
+                  </w:rPr>
+                </w:rPrChange>
+              </w:rPr>
+            </w:pPr>
+            <w:r>
+              <w:rPr>
+                <w:lang w:val="en-GB"/>
+                <w:rPrChange w:id="35" w:author="Vlasios Tsiatsis" w:date="2015-11-23T14:23:00Z">
+                  <w:rPr>
+                    <w:lang w:val="en-US"/>
+                  </w:rPr>
+                </w:rPrChange>
               </w:rPr>
               <w:t>1 bar</w:t>
             </w:r>
@@ -296,12 +501,22 @@
             <w:pPr>
               <w:jc w:val="center"/>
               <w:rPr>
-                <w:lang w:val="en-US"/>
-              </w:rPr>
-            </w:pPr>
-            <w:r>
-              <w:rPr>
-                <w:lang w:val="en-US"/>
+                <w:lang w:val="en-GB"/>
+                <w:rPrChange w:id="36" w:author="Vlasios Tsiatsis" w:date="2015-11-23T14:23:00Z">
+                  <w:rPr>
+                    <w:lang w:val="en-US"/>
+                  </w:rPr>
+                </w:rPrChange>
+              </w:rPr>
+            </w:pPr>
+            <w:r>
+              <w:rPr>
+                <w:lang w:val="en-GB"/>
+                <w:rPrChange w:id="37" w:author="Vlasios Tsiatsis" w:date="2015-11-23T14:23:00Z">
+                  <w:rPr>
+                    <w:lang w:val="en-US"/>
+                  </w:rPr>
+                </w:rPrChange>
               </w:rPr>
               <w:t>0 degrees</w:t>
             </w:r>
@@ -315,12 +530,22 @@
             <w:pPr>
               <w:jc w:val="center"/>
               <w:rPr>
-                <w:lang w:val="en-US"/>
-              </w:rPr>
-            </w:pPr>
-            <w:r>
-              <w:rPr>
-                <w:lang w:val="en-US"/>
+                <w:lang w:val="en-GB"/>
+                <w:rPrChange w:id="38" w:author="Vlasios Tsiatsis" w:date="2015-11-23T14:23:00Z">
+                  <w:rPr>
+                    <w:lang w:val="en-US"/>
+                  </w:rPr>
+                </w:rPrChange>
+              </w:rPr>
+            </w:pPr>
+            <w:r>
+              <w:rPr>
+                <w:lang w:val="en-GB"/>
+                <w:rPrChange w:id="39" w:author="Vlasios Tsiatsis" w:date="2015-11-23T14:23:00Z">
+                  <w:rPr>
+                    <w:lang w:val="en-US"/>
+                  </w:rPr>
+                </w:rPrChange>
               </w:rPr>
               <w:t>-45 dBm</w:t>
             </w:r>
@@ -334,12 +559,22 @@
             <w:pPr>
               <w:jc w:val="center"/>
               <w:rPr>
-                <w:lang w:val="en-US"/>
-              </w:rPr>
-            </w:pPr>
-            <w:r>
-              <w:rPr>
-                <w:lang w:val="en-US"/>
+                <w:lang w:val="en-GB"/>
+                <w:rPrChange w:id="40" w:author="Vlasios Tsiatsis" w:date="2015-11-23T14:23:00Z">
+                  <w:rPr>
+                    <w:lang w:val="en-US"/>
+                  </w:rPr>
+                </w:rPrChange>
+              </w:rPr>
+            </w:pPr>
+            <w:r>
+              <w:rPr>
+                <w:lang w:val="en-GB"/>
+                <w:rPrChange w:id="41" w:author="Vlasios Tsiatsis" w:date="2015-11-23T14:23:00Z">
+                  <w:rPr>
+                    <w:lang w:val="en-US"/>
+                  </w:rPr>
+                </w:rPrChange>
               </w:rPr>
               <w:t>-71 dBm</w:t>
             </w:r>
@@ -353,12 +588,22 @@
             <w:pPr>
               <w:jc w:val="center"/>
               <w:rPr>
-                <w:lang w:val="en-US"/>
-              </w:rPr>
-            </w:pPr>
-            <w:r>
-              <w:rPr>
-                <w:lang w:val="en-US"/>
+                <w:lang w:val="en-GB"/>
+                <w:rPrChange w:id="42" w:author="Vlasios Tsiatsis" w:date="2015-11-23T14:23:00Z">
+                  <w:rPr>
+                    <w:lang w:val="en-US"/>
+                  </w:rPr>
+                </w:rPrChange>
+              </w:rPr>
+            </w:pPr>
+            <w:r>
+              <w:rPr>
+                <w:lang w:val="en-GB"/>
+                <w:rPrChange w:id="43" w:author="Vlasios Tsiatsis" w:date="2015-11-23T14:23:00Z">
+                  <w:rPr>
+                    <w:lang w:val="en-US"/>
+                  </w:rPr>
+                </w:rPrChange>
               </w:rPr>
               <w:t>-76 dBm</w:t>
             </w:r>
@@ -372,12 +617,22 @@
             <w:pPr>
               <w:jc w:val="center"/>
               <w:rPr>
-                <w:lang w:val="en-US"/>
-              </w:rPr>
-            </w:pPr>
-            <w:r>
-              <w:rPr>
-                <w:lang w:val="en-US"/>
+                <w:lang w:val="en-GB"/>
+                <w:rPrChange w:id="44" w:author="Vlasios Tsiatsis" w:date="2015-11-23T14:23:00Z">
+                  <w:rPr>
+                    <w:lang w:val="en-US"/>
+                  </w:rPr>
+                </w:rPrChange>
+              </w:rPr>
+            </w:pPr>
+            <w:r>
+              <w:rPr>
+                <w:lang w:val="en-GB"/>
+                <w:rPrChange w:id="45" w:author="Vlasios Tsiatsis" w:date="2015-11-23T14:23:00Z">
+                  <w:rPr>
+                    <w:lang w:val="en-US"/>
+                  </w:rPr>
+                </w:rPrChange>
               </w:rPr>
               <w:t>-79 dBm</w:t>
             </w:r>
@@ -391,12 +646,22 @@
             <w:pPr>
               <w:jc w:val="center"/>
               <w:rPr>
-                <w:lang w:val="en-US"/>
-              </w:rPr>
-            </w:pPr>
-            <w:r>
-              <w:rPr>
-                <w:lang w:val="en-US"/>
+                <w:lang w:val="en-GB"/>
+                <w:rPrChange w:id="46" w:author="Vlasios Tsiatsis" w:date="2015-11-23T14:23:00Z">
+                  <w:rPr>
+                    <w:lang w:val="en-US"/>
+                  </w:rPr>
+                </w:rPrChange>
+              </w:rPr>
+            </w:pPr>
+            <w:r>
+              <w:rPr>
+                <w:lang w:val="en-GB"/>
+                <w:rPrChange w:id="47" w:author="Vlasios Tsiatsis" w:date="2015-11-23T14:23:00Z">
+                  <w:rPr>
+                    <w:lang w:val="en-US"/>
+                  </w:rPr>
+                </w:rPrChange>
               </w:rPr>
               <w:t>-81 dBm</w:t>
             </w:r>
@@ -412,12 +677,22 @@
             <w:pPr>
               <w:jc w:val="center"/>
               <w:rPr>
-                <w:lang w:val="en-US"/>
-              </w:rPr>
-            </w:pPr>
-            <w:r>
-              <w:rPr>
-                <w:lang w:val="en-US"/>
+                <w:lang w:val="en-GB"/>
+                <w:rPrChange w:id="48" w:author="Vlasios Tsiatsis" w:date="2015-11-23T14:23:00Z">
+                  <w:rPr>
+                    <w:lang w:val="en-US"/>
+                  </w:rPr>
+                </w:rPrChange>
+              </w:rPr>
+            </w:pPr>
+            <w:r>
+              <w:rPr>
+                <w:lang w:val="en-GB"/>
+                <w:rPrChange w:id="49" w:author="Vlasios Tsiatsis" w:date="2015-11-23T14:23:00Z">
+                  <w:rPr>
+                    <w:lang w:val="en-US"/>
+                  </w:rPr>
+                </w:rPrChange>
               </w:rPr>
               <w:t>45 degrees</w:t>
             </w:r>
@@ -431,12 +706,22 @@
             <w:pPr>
               <w:jc w:val="center"/>
               <w:rPr>
-                <w:lang w:val="en-US"/>
-              </w:rPr>
-            </w:pPr>
-            <w:r>
-              <w:rPr>
-                <w:lang w:val="en-US"/>
+                <w:lang w:val="en-GB"/>
+                <w:rPrChange w:id="50" w:author="Vlasios Tsiatsis" w:date="2015-11-23T14:23:00Z">
+                  <w:rPr>
+                    <w:lang w:val="en-US"/>
+                  </w:rPr>
+                </w:rPrChange>
+              </w:rPr>
+            </w:pPr>
+            <w:r>
+              <w:rPr>
+                <w:lang w:val="en-GB"/>
+                <w:rPrChange w:id="51" w:author="Vlasios Tsiatsis" w:date="2015-11-23T14:23:00Z">
+                  <w:rPr>
+                    <w:lang w:val="en-US"/>
+                  </w:rPr>
+                </w:rPrChange>
               </w:rPr>
               <w:t>-43 dBm</w:t>
             </w:r>
@@ -450,12 +735,22 @@
             <w:pPr>
               <w:jc w:val="center"/>
               <w:rPr>
-                <w:lang w:val="en-US"/>
-              </w:rPr>
-            </w:pPr>
-            <w:r>
-              <w:rPr>
-                <w:lang w:val="en-US"/>
+                <w:lang w:val="en-GB"/>
+                <w:rPrChange w:id="52" w:author="Vlasios Tsiatsis" w:date="2015-11-23T14:23:00Z">
+                  <w:rPr>
+                    <w:lang w:val="en-US"/>
+                  </w:rPr>
+                </w:rPrChange>
+              </w:rPr>
+            </w:pPr>
+            <w:r>
+              <w:rPr>
+                <w:lang w:val="en-GB"/>
+                <w:rPrChange w:id="53" w:author="Vlasios Tsiatsis" w:date="2015-11-23T14:23:00Z">
+                  <w:rPr>
+                    <w:lang w:val="en-US"/>
+                  </w:rPr>
+                </w:rPrChange>
               </w:rPr>
               <w:t>-70 dBm</w:t>
             </w:r>
@@ -469,12 +764,22 @@
             <w:pPr>
               <w:jc w:val="center"/>
               <w:rPr>
-                <w:lang w:val="en-US"/>
-              </w:rPr>
-            </w:pPr>
-            <w:r>
-              <w:rPr>
-                <w:lang w:val="en-US"/>
+                <w:lang w:val="en-GB"/>
+                <w:rPrChange w:id="54" w:author="Vlasios Tsiatsis" w:date="2015-11-23T14:23:00Z">
+                  <w:rPr>
+                    <w:lang w:val="en-US"/>
+                  </w:rPr>
+                </w:rPrChange>
+              </w:rPr>
+            </w:pPr>
+            <w:r>
+              <w:rPr>
+                <w:lang w:val="en-GB"/>
+                <w:rPrChange w:id="55" w:author="Vlasios Tsiatsis" w:date="2015-11-23T14:23:00Z">
+                  <w:rPr>
+                    <w:lang w:val="en-US"/>
+                  </w:rPr>
+                </w:rPrChange>
               </w:rPr>
               <w:t>-72 dBm</w:t>
             </w:r>
@@ -488,12 +793,22 @@
             <w:pPr>
               <w:jc w:val="center"/>
               <w:rPr>
-                <w:lang w:val="en-US"/>
-              </w:rPr>
-            </w:pPr>
-            <w:r>
-              <w:rPr>
-                <w:lang w:val="en-US"/>
+                <w:lang w:val="en-GB"/>
+                <w:rPrChange w:id="56" w:author="Vlasios Tsiatsis" w:date="2015-11-23T14:23:00Z">
+                  <w:rPr>
+                    <w:lang w:val="en-US"/>
+                  </w:rPr>
+                </w:rPrChange>
+              </w:rPr>
+            </w:pPr>
+            <w:r>
+              <w:rPr>
+                <w:lang w:val="en-GB"/>
+                <w:rPrChange w:id="57" w:author="Vlasios Tsiatsis" w:date="2015-11-23T14:23:00Z">
+                  <w:rPr>
+                    <w:lang w:val="en-US"/>
+                  </w:rPr>
+                </w:rPrChange>
               </w:rPr>
               <w:t>-74 dBm</w:t>
             </w:r>
@@ -507,12 +822,22 @@
             <w:pPr>
               <w:jc w:val="center"/>
               <w:rPr>
-                <w:lang w:val="en-US"/>
-              </w:rPr>
-            </w:pPr>
-            <w:r>
-              <w:rPr>
-                <w:lang w:val="en-US"/>
+                <w:lang w:val="en-GB"/>
+                <w:rPrChange w:id="58" w:author="Vlasios Tsiatsis" w:date="2015-11-23T14:23:00Z">
+                  <w:rPr>
+                    <w:lang w:val="en-US"/>
+                  </w:rPr>
+                </w:rPrChange>
+              </w:rPr>
+            </w:pPr>
+            <w:r>
+              <w:rPr>
+                <w:lang w:val="en-GB"/>
+                <w:rPrChange w:id="59" w:author="Vlasios Tsiatsis" w:date="2015-11-23T14:23:00Z">
+                  <w:rPr>
+                    <w:lang w:val="en-US"/>
+                  </w:rPr>
+                </w:rPrChange>
               </w:rPr>
               <w:t>-81 dBm</w:t>
             </w:r>
@@ -528,12 +853,22 @@
             <w:pPr>
               <w:jc w:val="center"/>
               <w:rPr>
-                <w:lang w:val="en-US"/>
-              </w:rPr>
-            </w:pPr>
-            <w:r>
-              <w:rPr>
-                <w:lang w:val="en-US"/>
+                <w:lang w:val="en-GB"/>
+                <w:rPrChange w:id="60" w:author="Vlasios Tsiatsis" w:date="2015-11-23T14:23:00Z">
+                  <w:rPr>
+                    <w:lang w:val="en-US"/>
+                  </w:rPr>
+                </w:rPrChange>
+              </w:rPr>
+            </w:pPr>
+            <w:r>
+              <w:rPr>
+                <w:lang w:val="en-GB"/>
+                <w:rPrChange w:id="61" w:author="Vlasios Tsiatsis" w:date="2015-11-23T14:23:00Z">
+                  <w:rPr>
+                    <w:lang w:val="en-US"/>
+                  </w:rPr>
+                </w:rPrChange>
               </w:rPr>
               <w:t>90 degrees</w:t>
             </w:r>
@@ -547,12 +882,22 @@
             <w:pPr>
               <w:jc w:val="center"/>
               <w:rPr>
-                <w:lang w:val="en-US"/>
-              </w:rPr>
-            </w:pPr>
-            <w:r>
-              <w:rPr>
-                <w:lang w:val="en-US"/>
+                <w:lang w:val="en-GB"/>
+                <w:rPrChange w:id="62" w:author="Vlasios Tsiatsis" w:date="2015-11-23T14:23:00Z">
+                  <w:rPr>
+                    <w:lang w:val="en-US"/>
+                  </w:rPr>
+                </w:rPrChange>
+              </w:rPr>
+            </w:pPr>
+            <w:r>
+              <w:rPr>
+                <w:lang w:val="en-GB"/>
+                <w:rPrChange w:id="63" w:author="Vlasios Tsiatsis" w:date="2015-11-23T14:23:00Z">
+                  <w:rPr>
+                    <w:lang w:val="en-US"/>
+                  </w:rPr>
+                </w:rPrChange>
               </w:rPr>
               <w:t>-44 dBm</w:t>
             </w:r>
@@ -566,12 +911,22 @@
             <w:pPr>
               <w:jc w:val="center"/>
               <w:rPr>
-                <w:lang w:val="en-US"/>
-              </w:rPr>
-            </w:pPr>
-            <w:r>
-              <w:rPr>
-                <w:lang w:val="en-US"/>
+                <w:lang w:val="en-GB"/>
+                <w:rPrChange w:id="64" w:author="Vlasios Tsiatsis" w:date="2015-11-23T14:23:00Z">
+                  <w:rPr>
+                    <w:lang w:val="en-US"/>
+                  </w:rPr>
+                </w:rPrChange>
+              </w:rPr>
+            </w:pPr>
+            <w:r>
+              <w:rPr>
+                <w:lang w:val="en-GB"/>
+                <w:rPrChange w:id="65" w:author="Vlasios Tsiatsis" w:date="2015-11-23T14:23:00Z">
+                  <w:rPr>
+                    <w:lang w:val="en-US"/>
+                  </w:rPr>
+                </w:rPrChange>
               </w:rPr>
               <w:t>-65 dBm</w:t>
             </w:r>
@@ -585,12 +940,22 @@
             <w:pPr>
               <w:jc w:val="center"/>
               <w:rPr>
-                <w:lang w:val="en-US"/>
-              </w:rPr>
-            </w:pPr>
-            <w:r>
-              <w:rPr>
-                <w:lang w:val="en-US"/>
+                <w:lang w:val="en-GB"/>
+                <w:rPrChange w:id="66" w:author="Vlasios Tsiatsis" w:date="2015-11-23T14:23:00Z">
+                  <w:rPr>
+                    <w:lang w:val="en-US"/>
+                  </w:rPr>
+                </w:rPrChange>
+              </w:rPr>
+            </w:pPr>
+            <w:r>
+              <w:rPr>
+                <w:lang w:val="en-GB"/>
+                <w:rPrChange w:id="67" w:author="Vlasios Tsiatsis" w:date="2015-11-23T14:23:00Z">
+                  <w:rPr>
+                    <w:lang w:val="en-US"/>
+                  </w:rPr>
+                </w:rPrChange>
               </w:rPr>
               <w:t>-72 dBm</w:t>
             </w:r>
@@ -604,12 +969,22 @@
             <w:pPr>
               <w:jc w:val="center"/>
               <w:rPr>
-                <w:lang w:val="en-US"/>
-              </w:rPr>
-            </w:pPr>
-            <w:r>
-              <w:rPr>
-                <w:lang w:val="en-US"/>
+                <w:lang w:val="en-GB"/>
+                <w:rPrChange w:id="68" w:author="Vlasios Tsiatsis" w:date="2015-11-23T14:23:00Z">
+                  <w:rPr>
+                    <w:lang w:val="en-US"/>
+                  </w:rPr>
+                </w:rPrChange>
+              </w:rPr>
+            </w:pPr>
+            <w:r>
+              <w:rPr>
+                <w:lang w:val="en-GB"/>
+                <w:rPrChange w:id="69" w:author="Vlasios Tsiatsis" w:date="2015-11-23T14:23:00Z">
+                  <w:rPr>
+                    <w:lang w:val="en-US"/>
+                  </w:rPr>
+                </w:rPrChange>
               </w:rPr>
               <w:t>-74 dBm</w:t>
             </w:r>
@@ -623,12 +998,22 @@
             <w:pPr>
               <w:jc w:val="center"/>
               <w:rPr>
-                <w:lang w:val="en-US"/>
-              </w:rPr>
-            </w:pPr>
-            <w:r>
-              <w:rPr>
-                <w:lang w:val="en-US"/>
+                <w:lang w:val="en-GB"/>
+                <w:rPrChange w:id="70" w:author="Vlasios Tsiatsis" w:date="2015-11-23T14:23:00Z">
+                  <w:rPr>
+                    <w:lang w:val="en-US"/>
+                  </w:rPr>
+                </w:rPrChange>
+              </w:rPr>
+            </w:pPr>
+            <w:r>
+              <w:rPr>
+                <w:lang w:val="en-GB"/>
+                <w:rPrChange w:id="71" w:author="Vlasios Tsiatsis" w:date="2015-11-23T14:23:00Z">
+                  <w:rPr>
+                    <w:lang w:val="en-US"/>
+                  </w:rPr>
+                </w:rPrChange>
               </w:rPr>
               <w:t>-77 dBm</w:t>
             </w:r>
@@ -644,12 +1029,22 @@
             <w:pPr>
               <w:jc w:val="center"/>
               <w:rPr>
-                <w:lang w:val="en-US"/>
-              </w:rPr>
-            </w:pPr>
-            <w:r>
-              <w:rPr>
-                <w:lang w:val="en-US"/>
+                <w:lang w:val="en-GB"/>
+                <w:rPrChange w:id="72" w:author="Vlasios Tsiatsis" w:date="2015-11-23T14:23:00Z">
+                  <w:rPr>
+                    <w:lang w:val="en-US"/>
+                  </w:rPr>
+                </w:rPrChange>
+              </w:rPr>
+            </w:pPr>
+            <w:r>
+              <w:rPr>
+                <w:lang w:val="en-GB"/>
+                <w:rPrChange w:id="73" w:author="Vlasios Tsiatsis" w:date="2015-11-23T14:23:00Z">
+                  <w:rPr>
+                    <w:lang w:val="en-US"/>
+                  </w:rPr>
+                </w:rPrChange>
               </w:rPr>
               <w:t>135 degrees</w:t>
             </w:r>
@@ -663,12 +1058,22 @@
             <w:pPr>
               <w:jc w:val="center"/>
               <w:rPr>
-                <w:lang w:val="en-US"/>
-              </w:rPr>
-            </w:pPr>
-            <w:r>
-              <w:rPr>
-                <w:lang w:val="en-US"/>
+                <w:lang w:val="en-GB"/>
+                <w:rPrChange w:id="74" w:author="Vlasios Tsiatsis" w:date="2015-11-23T14:23:00Z">
+                  <w:rPr>
+                    <w:lang w:val="en-US"/>
+                  </w:rPr>
+                </w:rPrChange>
+              </w:rPr>
+            </w:pPr>
+            <w:r>
+              <w:rPr>
+                <w:lang w:val="en-GB"/>
+                <w:rPrChange w:id="75" w:author="Vlasios Tsiatsis" w:date="2015-11-23T14:23:00Z">
+                  <w:rPr>
+                    <w:lang w:val="en-US"/>
+                  </w:rPr>
+                </w:rPrChange>
               </w:rPr>
               <w:t>-47 dBm</w:t>
             </w:r>
@@ -682,12 +1087,22 @@
             <w:pPr>
               <w:jc w:val="center"/>
               <w:rPr>
-                <w:lang w:val="en-US"/>
-              </w:rPr>
-            </w:pPr>
-            <w:r>
-              <w:rPr>
-                <w:lang w:val="en-US"/>
+                <w:lang w:val="en-GB"/>
+                <w:rPrChange w:id="76" w:author="Vlasios Tsiatsis" w:date="2015-11-23T14:23:00Z">
+                  <w:rPr>
+                    <w:lang w:val="en-US"/>
+                  </w:rPr>
+                </w:rPrChange>
+              </w:rPr>
+            </w:pPr>
+            <w:r>
+              <w:rPr>
+                <w:lang w:val="en-GB"/>
+                <w:rPrChange w:id="77" w:author="Vlasios Tsiatsis" w:date="2015-11-23T14:23:00Z">
+                  <w:rPr>
+                    <w:lang w:val="en-US"/>
+                  </w:rPr>
+                </w:rPrChange>
               </w:rPr>
               <w:t>-62 dBm</w:t>
             </w:r>
@@ -701,12 +1116,22 @@
             <w:pPr>
               <w:jc w:val="center"/>
               <w:rPr>
-                <w:lang w:val="en-US"/>
-              </w:rPr>
-            </w:pPr>
-            <w:r>
-              <w:rPr>
-                <w:lang w:val="en-US"/>
+                <w:lang w:val="en-GB"/>
+                <w:rPrChange w:id="78" w:author="Vlasios Tsiatsis" w:date="2015-11-23T14:23:00Z">
+                  <w:rPr>
+                    <w:lang w:val="en-US"/>
+                  </w:rPr>
+                </w:rPrChange>
+              </w:rPr>
+            </w:pPr>
+            <w:r>
+              <w:rPr>
+                <w:lang w:val="en-GB"/>
+                <w:rPrChange w:id="79" w:author="Vlasios Tsiatsis" w:date="2015-11-23T14:23:00Z">
+                  <w:rPr>
+                    <w:lang w:val="en-US"/>
+                  </w:rPr>
+                </w:rPrChange>
               </w:rPr>
               <w:t>-70 dBm</w:t>
             </w:r>
@@ -720,12 +1145,22 @@
             <w:pPr>
               <w:jc w:val="center"/>
               <w:rPr>
-                <w:lang w:val="en-US"/>
-              </w:rPr>
-            </w:pPr>
-            <w:r>
-              <w:rPr>
-                <w:lang w:val="en-US"/>
+                <w:lang w:val="en-GB"/>
+                <w:rPrChange w:id="80" w:author="Vlasios Tsiatsis" w:date="2015-11-23T14:23:00Z">
+                  <w:rPr>
+                    <w:lang w:val="en-US"/>
+                  </w:rPr>
+                </w:rPrChange>
+              </w:rPr>
+            </w:pPr>
+            <w:r>
+              <w:rPr>
+                <w:lang w:val="en-GB"/>
+                <w:rPrChange w:id="81" w:author="Vlasios Tsiatsis" w:date="2015-11-23T14:23:00Z">
+                  <w:rPr>
+                    <w:lang w:val="en-US"/>
+                  </w:rPr>
+                </w:rPrChange>
               </w:rPr>
               <w:t>-70 dBm</w:t>
             </w:r>
@@ -739,12 +1174,22 @@
             <w:pPr>
               <w:jc w:val="center"/>
               <w:rPr>
-                <w:lang w:val="en-US"/>
-              </w:rPr>
-            </w:pPr>
-            <w:r>
-              <w:rPr>
-                <w:lang w:val="en-US"/>
+                <w:lang w:val="en-GB"/>
+                <w:rPrChange w:id="82" w:author="Vlasios Tsiatsis" w:date="2015-11-23T14:23:00Z">
+                  <w:rPr>
+                    <w:lang w:val="en-US"/>
+                  </w:rPr>
+                </w:rPrChange>
+              </w:rPr>
+            </w:pPr>
+            <w:r>
+              <w:rPr>
+                <w:lang w:val="en-GB"/>
+                <w:rPrChange w:id="83" w:author="Vlasios Tsiatsis" w:date="2015-11-23T14:23:00Z">
+                  <w:rPr>
+                    <w:lang w:val="en-US"/>
+                  </w:rPr>
+                </w:rPrChange>
               </w:rPr>
               <w:t>-76 dBm</w:t>
             </w:r>
@@ -760,12 +1205,22 @@
             <w:pPr>
               <w:jc w:val="center"/>
               <w:rPr>
-                <w:lang w:val="en-US"/>
-              </w:rPr>
-            </w:pPr>
-            <w:r>
-              <w:rPr>
-                <w:lang w:val="en-US"/>
+                <w:lang w:val="en-GB"/>
+                <w:rPrChange w:id="84" w:author="Vlasios Tsiatsis" w:date="2015-11-23T14:23:00Z">
+                  <w:rPr>
+                    <w:lang w:val="en-US"/>
+                  </w:rPr>
+                </w:rPrChange>
+              </w:rPr>
+            </w:pPr>
+            <w:r>
+              <w:rPr>
+                <w:lang w:val="en-GB"/>
+                <w:rPrChange w:id="85" w:author="Vlasios Tsiatsis" w:date="2015-11-23T14:23:00Z">
+                  <w:rPr>
+                    <w:lang w:val="en-US"/>
+                  </w:rPr>
+                </w:rPrChange>
               </w:rPr>
               <w:t>180 degrees</w:t>
             </w:r>
@@ -779,12 +1234,22 @@
             <w:pPr>
               <w:jc w:val="center"/>
               <w:rPr>
-                <w:lang w:val="en-US"/>
-              </w:rPr>
-            </w:pPr>
-            <w:r>
-              <w:rPr>
-                <w:lang w:val="en-US"/>
+                <w:lang w:val="en-GB"/>
+                <w:rPrChange w:id="86" w:author="Vlasios Tsiatsis" w:date="2015-11-23T14:23:00Z">
+                  <w:rPr>
+                    <w:lang w:val="en-US"/>
+                  </w:rPr>
+                </w:rPrChange>
+              </w:rPr>
+            </w:pPr>
+            <w:r>
+              <w:rPr>
+                <w:lang w:val="en-GB"/>
+                <w:rPrChange w:id="87" w:author="Vlasios Tsiatsis" w:date="2015-11-23T14:23:00Z">
+                  <w:rPr>
+                    <w:lang w:val="en-US"/>
+                  </w:rPr>
+                </w:rPrChange>
               </w:rPr>
               <w:t>-46 dBm</w:t>
             </w:r>
@@ -798,12 +1263,22 @@
             <w:pPr>
               <w:jc w:val="center"/>
               <w:rPr>
-                <w:lang w:val="en-US"/>
-              </w:rPr>
-            </w:pPr>
-            <w:r>
-              <w:rPr>
-                <w:lang w:val="en-US"/>
+                <w:lang w:val="en-GB"/>
+                <w:rPrChange w:id="88" w:author="Vlasios Tsiatsis" w:date="2015-11-23T14:23:00Z">
+                  <w:rPr>
+                    <w:lang w:val="en-US"/>
+                  </w:rPr>
+                </w:rPrChange>
+              </w:rPr>
+            </w:pPr>
+            <w:r>
+              <w:rPr>
+                <w:lang w:val="en-GB"/>
+                <w:rPrChange w:id="89" w:author="Vlasios Tsiatsis" w:date="2015-11-23T14:23:00Z">
+                  <w:rPr>
+                    <w:lang w:val="en-US"/>
+                  </w:rPr>
+                </w:rPrChange>
               </w:rPr>
               <w:t>-65 dBm</w:t>
             </w:r>
@@ -817,12 +1292,22 @@
             <w:pPr>
               <w:jc w:val="center"/>
               <w:rPr>
-                <w:lang w:val="en-US"/>
-              </w:rPr>
-            </w:pPr>
-            <w:r>
-              <w:rPr>
-                <w:lang w:val="en-US"/>
+                <w:lang w:val="en-GB"/>
+                <w:rPrChange w:id="90" w:author="Vlasios Tsiatsis" w:date="2015-11-23T14:23:00Z">
+                  <w:rPr>
+                    <w:lang w:val="en-US"/>
+                  </w:rPr>
+                </w:rPrChange>
+              </w:rPr>
+            </w:pPr>
+            <w:r>
+              <w:rPr>
+                <w:lang w:val="en-GB"/>
+                <w:rPrChange w:id="91" w:author="Vlasios Tsiatsis" w:date="2015-11-23T14:23:00Z">
+                  <w:rPr>
+                    <w:lang w:val="en-US"/>
+                  </w:rPr>
+                </w:rPrChange>
               </w:rPr>
               <w:t>-76 dBm</w:t>
             </w:r>
@@ -836,12 +1321,22 @@
             <w:pPr>
               <w:jc w:val="center"/>
               <w:rPr>
-                <w:lang w:val="en-US"/>
-              </w:rPr>
-            </w:pPr>
-            <w:r>
-              <w:rPr>
-                <w:lang w:val="en-US"/>
+                <w:lang w:val="en-GB"/>
+                <w:rPrChange w:id="92" w:author="Vlasios Tsiatsis" w:date="2015-11-23T14:23:00Z">
+                  <w:rPr>
+                    <w:lang w:val="en-US"/>
+                  </w:rPr>
+                </w:rPrChange>
+              </w:rPr>
+            </w:pPr>
+            <w:r>
+              <w:rPr>
+                <w:lang w:val="en-GB"/>
+                <w:rPrChange w:id="93" w:author="Vlasios Tsiatsis" w:date="2015-11-23T14:23:00Z">
+                  <w:rPr>
+                    <w:lang w:val="en-US"/>
+                  </w:rPr>
+                </w:rPrChange>
               </w:rPr>
               <w:t>-73 dBm</w:t>
             </w:r>
@@ -855,12 +1350,22 @@
             <w:pPr>
               <w:jc w:val="center"/>
               <w:rPr>
-                <w:lang w:val="en-US"/>
-              </w:rPr>
-            </w:pPr>
-            <w:r>
-              <w:rPr>
-                <w:lang w:val="en-US"/>
+                <w:lang w:val="en-GB"/>
+                <w:rPrChange w:id="94" w:author="Vlasios Tsiatsis" w:date="2015-11-23T14:23:00Z">
+                  <w:rPr>
+                    <w:lang w:val="en-US"/>
+                  </w:rPr>
+                </w:rPrChange>
+              </w:rPr>
+            </w:pPr>
+            <w:r>
+              <w:rPr>
+                <w:lang w:val="en-GB"/>
+                <w:rPrChange w:id="95" w:author="Vlasios Tsiatsis" w:date="2015-11-23T14:23:00Z">
+                  <w:rPr>
+                    <w:lang w:val="en-US"/>
+                  </w:rPr>
+                </w:rPrChange>
               </w:rPr>
               <w:t>-75 dBm</w:t>
             </w:r>
@@ -876,12 +1381,22 @@
             <w:pPr>
               <w:jc w:val="center"/>
               <w:rPr>
-                <w:lang w:val="en-US"/>
-              </w:rPr>
-            </w:pPr>
-            <w:r>
-              <w:rPr>
-                <w:lang w:val="en-US"/>
+                <w:lang w:val="en-GB"/>
+                <w:rPrChange w:id="96" w:author="Vlasios Tsiatsis" w:date="2015-11-23T14:23:00Z">
+                  <w:rPr>
+                    <w:lang w:val="en-US"/>
+                  </w:rPr>
+                </w:rPrChange>
+              </w:rPr>
+            </w:pPr>
+            <w:r>
+              <w:rPr>
+                <w:lang w:val="en-GB"/>
+                <w:rPrChange w:id="97" w:author="Vlasios Tsiatsis" w:date="2015-11-23T14:23:00Z">
+                  <w:rPr>
+                    <w:lang w:val="en-US"/>
+                  </w:rPr>
+                </w:rPrChange>
               </w:rPr>
               <w:t>225 degrees</w:t>
             </w:r>
@@ -895,12 +1410,22 @@
             <w:pPr>
               <w:jc w:val="center"/>
               <w:rPr>
-                <w:lang w:val="en-US"/>
-              </w:rPr>
-            </w:pPr>
-            <w:r>
-              <w:rPr>
-                <w:lang w:val="en-US"/>
+                <w:lang w:val="en-GB"/>
+                <w:rPrChange w:id="98" w:author="Vlasios Tsiatsis" w:date="2015-11-23T14:23:00Z">
+                  <w:rPr>
+                    <w:lang w:val="en-US"/>
+                  </w:rPr>
+                </w:rPrChange>
+              </w:rPr>
+            </w:pPr>
+            <w:r>
+              <w:rPr>
+                <w:lang w:val="en-GB"/>
+                <w:rPrChange w:id="99" w:author="Vlasios Tsiatsis" w:date="2015-11-23T14:23:00Z">
+                  <w:rPr>
+                    <w:lang w:val="en-US"/>
+                  </w:rPr>
+                </w:rPrChange>
               </w:rPr>
               <w:t>-43 dBm</w:t>
             </w:r>
@@ -914,12 +1439,22 @@
             <w:pPr>
               <w:jc w:val="center"/>
               <w:rPr>
-                <w:lang w:val="en-US"/>
-              </w:rPr>
-            </w:pPr>
-            <w:r>
-              <w:rPr>
-                <w:lang w:val="en-US"/>
+                <w:lang w:val="en-GB"/>
+                <w:rPrChange w:id="100" w:author="Vlasios Tsiatsis" w:date="2015-11-23T14:23:00Z">
+                  <w:rPr>
+                    <w:lang w:val="en-US"/>
+                  </w:rPr>
+                </w:rPrChange>
+              </w:rPr>
+            </w:pPr>
+            <w:r>
+              <w:rPr>
+                <w:lang w:val="en-GB"/>
+                <w:rPrChange w:id="101" w:author="Vlasios Tsiatsis" w:date="2015-11-23T14:23:00Z">
+                  <w:rPr>
+                    <w:lang w:val="en-US"/>
+                  </w:rPr>
+                </w:rPrChange>
               </w:rPr>
               <w:t>-68 dBm</w:t>
             </w:r>
@@ -933,12 +1468,22 @@
             <w:pPr>
               <w:jc w:val="center"/>
               <w:rPr>
-                <w:lang w:val="en-US"/>
-              </w:rPr>
-            </w:pPr>
-            <w:r>
-              <w:rPr>
-                <w:lang w:val="en-US"/>
+                <w:lang w:val="en-GB"/>
+                <w:rPrChange w:id="102" w:author="Vlasios Tsiatsis" w:date="2015-11-23T14:23:00Z">
+                  <w:rPr>
+                    <w:lang w:val="en-US"/>
+                  </w:rPr>
+                </w:rPrChange>
+              </w:rPr>
+            </w:pPr>
+            <w:r>
+              <w:rPr>
+                <w:lang w:val="en-GB"/>
+                <w:rPrChange w:id="103" w:author="Vlasios Tsiatsis" w:date="2015-11-23T14:23:00Z">
+                  <w:rPr>
+                    <w:lang w:val="en-US"/>
+                  </w:rPr>
+                </w:rPrChange>
               </w:rPr>
               <w:t>-71 dBm</w:t>
             </w:r>
@@ -952,12 +1497,22 @@
             <w:pPr>
               <w:jc w:val="center"/>
               <w:rPr>
-                <w:lang w:val="en-US"/>
-              </w:rPr>
-            </w:pPr>
-            <w:r>
-              <w:rPr>
-                <w:lang w:val="en-US"/>
+                <w:lang w:val="en-GB"/>
+                <w:rPrChange w:id="104" w:author="Vlasios Tsiatsis" w:date="2015-11-23T14:23:00Z">
+                  <w:rPr>
+                    <w:lang w:val="en-US"/>
+                  </w:rPr>
+                </w:rPrChange>
+              </w:rPr>
+            </w:pPr>
+            <w:r>
+              <w:rPr>
+                <w:lang w:val="en-GB"/>
+                <w:rPrChange w:id="105" w:author="Vlasios Tsiatsis" w:date="2015-11-23T14:23:00Z">
+                  <w:rPr>
+                    <w:lang w:val="en-US"/>
+                  </w:rPr>
+                </w:rPrChange>
               </w:rPr>
               <w:t>-70 dBm</w:t>
             </w:r>
@@ -971,12 +1526,22 @@
             <w:pPr>
               <w:jc w:val="center"/>
               <w:rPr>
-                <w:lang w:val="en-US"/>
-              </w:rPr>
-            </w:pPr>
-            <w:r>
-              <w:rPr>
-                <w:lang w:val="en-US"/>
+                <w:lang w:val="en-GB"/>
+                <w:rPrChange w:id="106" w:author="Vlasios Tsiatsis" w:date="2015-11-23T14:23:00Z">
+                  <w:rPr>
+                    <w:lang w:val="en-US"/>
+                  </w:rPr>
+                </w:rPrChange>
+              </w:rPr>
+            </w:pPr>
+            <w:r>
+              <w:rPr>
+                <w:lang w:val="en-GB"/>
+                <w:rPrChange w:id="107" w:author="Vlasios Tsiatsis" w:date="2015-11-23T14:23:00Z">
+                  <w:rPr>
+                    <w:lang w:val="en-US"/>
+                  </w:rPr>
+                </w:rPrChange>
               </w:rPr>
               <w:t>-74 dBm</w:t>
             </w:r>
@@ -992,12 +1557,22 @@
             <w:pPr>
               <w:jc w:val="center"/>
               <w:rPr>
-                <w:lang w:val="en-US"/>
-              </w:rPr>
-            </w:pPr>
-            <w:r>
-              <w:rPr>
-                <w:lang w:val="en-US"/>
+                <w:lang w:val="en-GB"/>
+                <w:rPrChange w:id="108" w:author="Vlasios Tsiatsis" w:date="2015-11-23T14:23:00Z">
+                  <w:rPr>
+                    <w:lang w:val="en-US"/>
+                  </w:rPr>
+                </w:rPrChange>
+              </w:rPr>
+            </w:pPr>
+            <w:r>
+              <w:rPr>
+                <w:lang w:val="en-GB"/>
+                <w:rPrChange w:id="109" w:author="Vlasios Tsiatsis" w:date="2015-11-23T14:23:00Z">
+                  <w:rPr>
+                    <w:lang w:val="en-US"/>
+                  </w:rPr>
+                </w:rPrChange>
               </w:rPr>
               <w:t>270 degrees</w:t>
             </w:r>
@@ -1011,12 +1586,22 @@
             <w:pPr>
               <w:jc w:val="center"/>
               <w:rPr>
-                <w:lang w:val="en-US"/>
-              </w:rPr>
-            </w:pPr>
-            <w:r>
-              <w:rPr>
-                <w:lang w:val="en-US"/>
+                <w:lang w:val="en-GB"/>
+                <w:rPrChange w:id="110" w:author="Vlasios Tsiatsis" w:date="2015-11-23T14:23:00Z">
+                  <w:rPr>
+                    <w:lang w:val="en-US"/>
+                  </w:rPr>
+                </w:rPrChange>
+              </w:rPr>
+            </w:pPr>
+            <w:r>
+              <w:rPr>
+                <w:lang w:val="en-GB"/>
+                <w:rPrChange w:id="111" w:author="Vlasios Tsiatsis" w:date="2015-11-23T14:23:00Z">
+                  <w:rPr>
+                    <w:lang w:val="en-US"/>
+                  </w:rPr>
+                </w:rPrChange>
               </w:rPr>
               <w:t>-45 dBm</w:t>
             </w:r>
@@ -1030,12 +1615,22 @@
             <w:pPr>
               <w:jc w:val="center"/>
               <w:rPr>
-                <w:lang w:val="en-US"/>
-              </w:rPr>
-            </w:pPr>
-            <w:r>
-              <w:rPr>
-                <w:lang w:val="en-US"/>
+                <w:lang w:val="en-GB"/>
+                <w:rPrChange w:id="112" w:author="Vlasios Tsiatsis" w:date="2015-11-23T14:23:00Z">
+                  <w:rPr>
+                    <w:lang w:val="en-US"/>
+                  </w:rPr>
+                </w:rPrChange>
+              </w:rPr>
+            </w:pPr>
+            <w:r>
+              <w:rPr>
+                <w:lang w:val="en-GB"/>
+                <w:rPrChange w:id="113" w:author="Vlasios Tsiatsis" w:date="2015-11-23T14:23:00Z">
+                  <w:rPr>
+                    <w:lang w:val="en-US"/>
+                  </w:rPr>
+                </w:rPrChange>
               </w:rPr>
               <w:t>-70 dBm</w:t>
             </w:r>
@@ -1049,12 +1644,22 @@
             <w:pPr>
               <w:jc w:val="center"/>
               <w:rPr>
-                <w:lang w:val="en-US"/>
-              </w:rPr>
-            </w:pPr>
-            <w:r>
-              <w:rPr>
-                <w:lang w:val="en-US"/>
+                <w:lang w:val="en-GB"/>
+                <w:rPrChange w:id="114" w:author="Vlasios Tsiatsis" w:date="2015-11-23T14:23:00Z">
+                  <w:rPr>
+                    <w:lang w:val="en-US"/>
+                  </w:rPr>
+                </w:rPrChange>
+              </w:rPr>
+            </w:pPr>
+            <w:r>
+              <w:rPr>
+                <w:lang w:val="en-GB"/>
+                <w:rPrChange w:id="115" w:author="Vlasios Tsiatsis" w:date="2015-11-23T14:23:00Z">
+                  <w:rPr>
+                    <w:lang w:val="en-US"/>
+                  </w:rPr>
+                </w:rPrChange>
               </w:rPr>
               <w:t>-73 dBm</w:t>
             </w:r>
@@ -1068,12 +1673,22 @@
             <w:pPr>
               <w:jc w:val="center"/>
               <w:rPr>
-                <w:lang w:val="en-US"/>
-              </w:rPr>
-            </w:pPr>
-            <w:r>
-              <w:rPr>
-                <w:lang w:val="en-US"/>
+                <w:lang w:val="en-GB"/>
+                <w:rPrChange w:id="116" w:author="Vlasios Tsiatsis" w:date="2015-11-23T14:23:00Z">
+                  <w:rPr>
+                    <w:lang w:val="en-US"/>
+                  </w:rPr>
+                </w:rPrChange>
+              </w:rPr>
+            </w:pPr>
+            <w:r>
+              <w:rPr>
+                <w:lang w:val="en-GB"/>
+                <w:rPrChange w:id="117" w:author="Vlasios Tsiatsis" w:date="2015-11-23T14:23:00Z">
+                  <w:rPr>
+                    <w:lang w:val="en-US"/>
+                  </w:rPr>
+                </w:rPrChange>
               </w:rPr>
               <w:t>-77 dBm</w:t>
             </w:r>
@@ -1087,12 +1702,22 @@
             <w:pPr>
               <w:jc w:val="center"/>
               <w:rPr>
-                <w:lang w:val="en-US"/>
-              </w:rPr>
-            </w:pPr>
-            <w:r>
-              <w:rPr>
-                <w:lang w:val="en-US"/>
+                <w:lang w:val="en-GB"/>
+                <w:rPrChange w:id="118" w:author="Vlasios Tsiatsis" w:date="2015-11-23T14:23:00Z">
+                  <w:rPr>
+                    <w:lang w:val="en-US"/>
+                  </w:rPr>
+                </w:rPrChange>
+              </w:rPr>
+            </w:pPr>
+            <w:r>
+              <w:rPr>
+                <w:lang w:val="en-GB"/>
+                <w:rPrChange w:id="119" w:author="Vlasios Tsiatsis" w:date="2015-11-23T14:23:00Z">
+                  <w:rPr>
+                    <w:lang w:val="en-US"/>
+                  </w:rPr>
+                </w:rPrChange>
               </w:rPr>
               <w:t>-79 dBm</w:t>
             </w:r>
@@ -1108,12 +1733,22 @@
             <w:pPr>
               <w:jc w:val="center"/>
               <w:rPr>
-                <w:lang w:val="en-US"/>
-              </w:rPr>
-            </w:pPr>
-            <w:r>
-              <w:rPr>
-                <w:lang w:val="en-US"/>
+                <w:lang w:val="en-GB"/>
+                <w:rPrChange w:id="120" w:author="Vlasios Tsiatsis" w:date="2015-11-23T14:23:00Z">
+                  <w:rPr>
+                    <w:lang w:val="en-US"/>
+                  </w:rPr>
+                </w:rPrChange>
+              </w:rPr>
+            </w:pPr>
+            <w:r>
+              <w:rPr>
+                <w:lang w:val="en-GB"/>
+                <w:rPrChange w:id="121" w:author="Vlasios Tsiatsis" w:date="2015-11-23T14:23:00Z">
+                  <w:rPr>
+                    <w:lang w:val="en-US"/>
+                  </w:rPr>
+                </w:rPrChange>
               </w:rPr>
               <w:t>315 degrees</w:t>
             </w:r>
@@ -1127,12 +1762,22 @@
             <w:pPr>
               <w:jc w:val="center"/>
               <w:rPr>
-                <w:lang w:val="en-US"/>
-              </w:rPr>
-            </w:pPr>
-            <w:r>
-              <w:rPr>
-                <w:lang w:val="en-US"/>
+                <w:lang w:val="en-GB"/>
+                <w:rPrChange w:id="122" w:author="Vlasios Tsiatsis" w:date="2015-11-23T14:23:00Z">
+                  <w:rPr>
+                    <w:lang w:val="en-US"/>
+                  </w:rPr>
+                </w:rPrChange>
+              </w:rPr>
+            </w:pPr>
+            <w:r>
+              <w:rPr>
+                <w:lang w:val="en-GB"/>
+                <w:rPrChange w:id="123" w:author="Vlasios Tsiatsis" w:date="2015-11-23T14:23:00Z">
+                  <w:rPr>
+                    <w:lang w:val="en-US"/>
+                  </w:rPr>
+                </w:rPrChange>
               </w:rPr>
               <w:t>-50 dBm</w:t>
             </w:r>
@@ -1146,12 +1791,22 @@
             <w:pPr>
               <w:jc w:val="center"/>
               <w:rPr>
-                <w:lang w:val="en-US"/>
-              </w:rPr>
-            </w:pPr>
-            <w:r>
-              <w:rPr>
-                <w:lang w:val="en-US"/>
+                <w:lang w:val="en-GB"/>
+                <w:rPrChange w:id="124" w:author="Vlasios Tsiatsis" w:date="2015-11-23T14:23:00Z">
+                  <w:rPr>
+                    <w:lang w:val="en-US"/>
+                  </w:rPr>
+                </w:rPrChange>
+              </w:rPr>
+            </w:pPr>
+            <w:r>
+              <w:rPr>
+                <w:lang w:val="en-GB"/>
+                <w:rPrChange w:id="125" w:author="Vlasios Tsiatsis" w:date="2015-11-23T14:23:00Z">
+                  <w:rPr>
+                    <w:lang w:val="en-US"/>
+                  </w:rPr>
+                </w:rPrChange>
               </w:rPr>
               <w:t>-71 dBm</w:t>
             </w:r>
@@ -1165,12 +1820,22 @@
             <w:pPr>
               <w:jc w:val="center"/>
               <w:rPr>
-                <w:lang w:val="en-US"/>
-              </w:rPr>
-            </w:pPr>
-            <w:r>
-              <w:rPr>
-                <w:lang w:val="en-US"/>
+                <w:lang w:val="en-GB"/>
+                <w:rPrChange w:id="126" w:author="Vlasios Tsiatsis" w:date="2015-11-23T14:23:00Z">
+                  <w:rPr>
+                    <w:lang w:val="en-US"/>
+                  </w:rPr>
+                </w:rPrChange>
+              </w:rPr>
+            </w:pPr>
+            <w:r>
+              <w:rPr>
+                <w:lang w:val="en-GB"/>
+                <w:rPrChange w:id="127" w:author="Vlasios Tsiatsis" w:date="2015-11-23T14:23:00Z">
+                  <w:rPr>
+                    <w:lang w:val="en-US"/>
+                  </w:rPr>
+                </w:rPrChange>
               </w:rPr>
               <w:t>-80 dBm</w:t>
             </w:r>
@@ -1184,12 +1849,22 @@
             <w:pPr>
               <w:jc w:val="center"/>
               <w:rPr>
-                <w:lang w:val="en-US"/>
-              </w:rPr>
-            </w:pPr>
-            <w:r>
-              <w:rPr>
-                <w:lang w:val="en-US"/>
+                <w:lang w:val="en-GB"/>
+                <w:rPrChange w:id="128" w:author="Vlasios Tsiatsis" w:date="2015-11-23T14:23:00Z">
+                  <w:rPr>
+                    <w:lang w:val="en-US"/>
+                  </w:rPr>
+                </w:rPrChange>
+              </w:rPr>
+            </w:pPr>
+            <w:r>
+              <w:rPr>
+                <w:lang w:val="en-GB"/>
+                <w:rPrChange w:id="129" w:author="Vlasios Tsiatsis" w:date="2015-11-23T14:23:00Z">
+                  <w:rPr>
+                    <w:lang w:val="en-US"/>
+                  </w:rPr>
+                </w:rPrChange>
               </w:rPr>
               <w:t>-78 dBm</w:t>
             </w:r>
@@ -1203,12 +1878,22 @@
             <w:pPr>
               <w:jc w:val="center"/>
               <w:rPr>
-                <w:lang w:val="en-US"/>
-              </w:rPr>
-            </w:pPr>
-            <w:r>
-              <w:rPr>
-                <w:lang w:val="en-US"/>
+                <w:lang w:val="en-GB"/>
+                <w:rPrChange w:id="130" w:author="Vlasios Tsiatsis" w:date="2015-11-23T14:23:00Z">
+                  <w:rPr>
+                    <w:lang w:val="en-US"/>
+                  </w:rPr>
+                </w:rPrChange>
+              </w:rPr>
+            </w:pPr>
+            <w:r>
+              <w:rPr>
+                <w:lang w:val="en-GB"/>
+                <w:rPrChange w:id="131" w:author="Vlasios Tsiatsis" w:date="2015-11-23T14:23:00Z">
+                  <w:rPr>
+                    <w:lang w:val="en-US"/>
+                  </w:rPr>
+                </w:rPrChange>
               </w:rPr>
               <w:t>-80 dBm</w:t>
             </w:r>
@@ -1225,20 +1910,38 @@
               <w:jc w:val="center"/>
               <w:rPr>
                 <w:b/>
-                <w:lang w:val="en-US"/>
+                <w:lang w:val="en-GB"/>
+                <w:rPrChange w:id="132" w:author="Vlasios Tsiatsis" w:date="2015-11-23T14:23:00Z">
+                  <w:rPr>
+                    <w:b/>
+                    <w:lang w:val="en-US"/>
+                  </w:rPr>
+                </w:rPrChange>
               </w:rPr>
             </w:pPr>
             <w:r>
               <w:rPr>
                 <w:b/>
-                <w:lang w:val="en-US"/>
+                <w:lang w:val="en-GB"/>
+                <w:rPrChange w:id="133" w:author="Vlasios Tsiatsis" w:date="2015-11-23T14:23:00Z">
+                  <w:rPr>
+                    <w:b/>
+                    <w:lang w:val="en-US"/>
+                  </w:rPr>
+                </w:rPrChange>
               </w:rPr>
               <w:t>Speed</w:t>
             </w:r>
             <w:r>
               <w:rPr>
                 <w:b/>
-                <w:lang w:val="en-US"/>
+                <w:lang w:val="en-GB"/>
+                <w:rPrChange w:id="134" w:author="Vlasios Tsiatsis" w:date="2015-11-23T14:23:00Z">
+                  <w:rPr>
+                    <w:b/>
+                    <w:lang w:val="en-US"/>
+                  </w:rPr>
+                </w:rPrChange>
               </w:rPr>
               <w:t xml:space="preserve"> Test</w:t>
             </w:r>
@@ -1247,12 +1950,22 @@
             <w:pPr>
               <w:jc w:val="center"/>
               <w:rPr>
-                <w:lang w:val="en-US"/>
-              </w:rPr>
-            </w:pPr>
-            <w:r>
-              <w:rPr>
-                <w:lang w:val="en-US"/>
+                <w:lang w:val="en-GB"/>
+                <w:rPrChange w:id="135" w:author="Vlasios Tsiatsis" w:date="2015-11-23T14:23:00Z">
+                  <w:rPr>
+                    <w:lang w:val="en-US"/>
+                  </w:rPr>
+                </w:rPrChange>
+              </w:rPr>
+            </w:pPr>
+            <w:r>
+              <w:rPr>
+                <w:lang w:val="en-GB"/>
+                <w:rPrChange w:id="136" w:author="Vlasios Tsiatsis" w:date="2015-11-23T14:23:00Z">
+                  <w:rPr>
+                    <w:lang w:val="en-US"/>
+                  </w:rPr>
+                </w:rPrChange>
               </w:rPr>
               <w:t>Up</w:t>
             </w:r>
@@ -1261,12 +1974,22 @@
             <w:pPr>
               <w:jc w:val="center"/>
               <w:rPr>
-                <w:lang w:val="en-US"/>
-              </w:rPr>
-            </w:pPr>
-            <w:r>
-              <w:rPr>
-                <w:lang w:val="en-US"/>
+                <w:lang w:val="en-GB"/>
+                <w:rPrChange w:id="137" w:author="Vlasios Tsiatsis" w:date="2015-11-23T14:23:00Z">
+                  <w:rPr>
+                    <w:lang w:val="en-US"/>
+                  </w:rPr>
+                </w:rPrChange>
+              </w:rPr>
+            </w:pPr>
+            <w:r>
+              <w:rPr>
+                <w:lang w:val="en-GB"/>
+                <w:rPrChange w:id="138" w:author="Vlasios Tsiatsis" w:date="2015-11-23T14:23:00Z">
+                  <w:rPr>
+                    <w:lang w:val="en-US"/>
+                  </w:rPr>
+                </w:rPrChange>
               </w:rPr>
               <w:t>Down</w:t>
             </w:r>
@@ -1275,12 +1998,22 @@
             <w:pPr>
               <w:jc w:val="center"/>
               <w:rPr>
-                <w:lang w:val="en-US"/>
-              </w:rPr>
-            </w:pPr>
-            <w:r>
-              <w:rPr>
-                <w:lang w:val="en-US"/>
+                <w:lang w:val="en-GB"/>
+                <w:rPrChange w:id="139" w:author="Vlasios Tsiatsis" w:date="2015-11-23T14:23:00Z">
+                  <w:rPr>
+                    <w:lang w:val="en-US"/>
+                  </w:rPr>
+                </w:rPrChange>
+              </w:rPr>
+            </w:pPr>
+            <w:r>
+              <w:rPr>
+                <w:lang w:val="en-GB"/>
+                <w:rPrChange w:id="140" w:author="Vlasios Tsiatsis" w:date="2015-11-23T14:23:00Z">
+                  <w:rPr>
+                    <w:lang w:val="en-US"/>
+                  </w:rPr>
+                </w:rPrChange>
               </w:rPr>
               <w:t>Ping</w:t>
             </w:r>
@@ -1294,20 +2027,35 @@
             <w:pPr>
               <w:jc w:val="center"/>
               <w:rPr>
-                <w:lang w:val="en-US"/>
-              </w:rPr>
-            </w:pPr>
-          </w:p>
-          <w:p>
-            <w:pPr>
-              <w:jc w:val="center"/>
-              <w:rPr>
-                <w:lang w:val="en-US"/>
-              </w:rPr>
-            </w:pPr>
-            <w:r>
-              <w:rPr>
-                <w:lang w:val="en-US"/>
+                <w:lang w:val="en-GB"/>
+                <w:rPrChange w:id="141" w:author="Vlasios Tsiatsis" w:date="2015-11-23T14:23:00Z">
+                  <w:rPr>
+                    <w:lang w:val="en-US"/>
+                  </w:rPr>
+                </w:rPrChange>
+              </w:rPr>
+            </w:pPr>
+          </w:p>
+          <w:p>
+            <w:pPr>
+              <w:jc w:val="center"/>
+              <w:rPr>
+                <w:lang w:val="en-GB"/>
+                <w:rPrChange w:id="142" w:author="Vlasios Tsiatsis" w:date="2015-11-23T14:23:00Z">
+                  <w:rPr>
+                    <w:lang w:val="en-US"/>
+                  </w:rPr>
+                </w:rPrChange>
+              </w:rPr>
+            </w:pPr>
+            <w:r>
+              <w:rPr>
+                <w:lang w:val="en-GB"/>
+                <w:rPrChange w:id="143" w:author="Vlasios Tsiatsis" w:date="2015-11-23T14:23:00Z">
+                  <w:rPr>
+                    <w:lang w:val="en-US"/>
+                  </w:rPr>
+                </w:rPrChange>
               </w:rPr>
               <w:t>15.37 Mbps</w:t>
             </w:r>
@@ -1316,12 +2064,22 @@
             <w:pPr>
               <w:jc w:val="center"/>
               <w:rPr>
-                <w:lang w:val="en-US"/>
-              </w:rPr>
-            </w:pPr>
-            <w:r>
-              <w:rPr>
-                <w:lang w:val="en-US"/>
+                <w:lang w:val="en-GB"/>
+                <w:rPrChange w:id="144" w:author="Vlasios Tsiatsis" w:date="2015-11-23T14:23:00Z">
+                  <w:rPr>
+                    <w:lang w:val="en-US"/>
+                  </w:rPr>
+                </w:rPrChange>
+              </w:rPr>
+            </w:pPr>
+            <w:r>
+              <w:rPr>
+                <w:lang w:val="en-GB"/>
+                <w:rPrChange w:id="145" w:author="Vlasios Tsiatsis" w:date="2015-11-23T14:23:00Z">
+                  <w:rPr>
+                    <w:lang w:val="en-US"/>
+                  </w:rPr>
+                </w:rPrChange>
               </w:rPr>
               <w:t>25.91 Mbps</w:t>
             </w:r>
@@ -1330,12 +2088,22 @@
             <w:pPr>
               <w:jc w:val="center"/>
               <w:rPr>
-                <w:lang w:val="en-US"/>
-              </w:rPr>
-            </w:pPr>
-            <w:r>
-              <w:rPr>
-                <w:lang w:val="en-US"/>
+                <w:lang w:val="en-GB"/>
+                <w:rPrChange w:id="146" w:author="Vlasios Tsiatsis" w:date="2015-11-23T14:23:00Z">
+                  <w:rPr>
+                    <w:lang w:val="en-US"/>
+                  </w:rPr>
+                </w:rPrChange>
+              </w:rPr>
+            </w:pPr>
+            <w:r>
+              <w:rPr>
+                <w:lang w:val="en-GB"/>
+                <w:rPrChange w:id="147" w:author="Vlasios Tsiatsis" w:date="2015-11-23T14:23:00Z">
+                  <w:rPr>
+                    <w:lang w:val="en-US"/>
+                  </w:rPr>
+                </w:rPrChange>
               </w:rPr>
               <w:t>67 ms</w:t>
             </w:r>
@@ -1349,20 +2117,35 @@
             <w:pPr>
               <w:jc w:val="center"/>
               <w:rPr>
-                <w:lang w:val="en-US"/>
-              </w:rPr>
-            </w:pPr>
-          </w:p>
-          <w:p>
-            <w:pPr>
-              <w:jc w:val="center"/>
-              <w:rPr>
-                <w:lang w:val="en-US"/>
-              </w:rPr>
-            </w:pPr>
-            <w:r>
-              <w:rPr>
-                <w:lang w:val="en-US"/>
+                <w:lang w:val="en-GB"/>
+                <w:rPrChange w:id="148" w:author="Vlasios Tsiatsis" w:date="2015-11-23T14:23:00Z">
+                  <w:rPr>
+                    <w:lang w:val="en-US"/>
+                  </w:rPr>
+                </w:rPrChange>
+              </w:rPr>
+            </w:pPr>
+          </w:p>
+          <w:p>
+            <w:pPr>
+              <w:jc w:val="center"/>
+              <w:rPr>
+                <w:lang w:val="en-GB"/>
+                <w:rPrChange w:id="149" w:author="Vlasios Tsiatsis" w:date="2015-11-23T14:23:00Z">
+                  <w:rPr>
+                    <w:lang w:val="en-US"/>
+                  </w:rPr>
+                </w:rPrChange>
+              </w:rPr>
+            </w:pPr>
+            <w:r>
+              <w:rPr>
+                <w:lang w:val="en-GB"/>
+                <w:rPrChange w:id="150" w:author="Vlasios Tsiatsis" w:date="2015-11-23T14:23:00Z">
+                  <w:rPr>
+                    <w:lang w:val="en-US"/>
+                  </w:rPr>
+                </w:rPrChange>
               </w:rPr>
               <w:t>7.39 Mbps</w:t>
             </w:r>
@@ -1371,12 +2154,22 @@
             <w:pPr>
               <w:jc w:val="center"/>
               <w:rPr>
-                <w:lang w:val="en-US"/>
-              </w:rPr>
-            </w:pPr>
-            <w:r>
-              <w:rPr>
-                <w:lang w:val="en-US"/>
+                <w:lang w:val="en-GB"/>
+                <w:rPrChange w:id="151" w:author="Vlasios Tsiatsis" w:date="2015-11-23T14:23:00Z">
+                  <w:rPr>
+                    <w:lang w:val="en-US"/>
+                  </w:rPr>
+                </w:rPrChange>
+              </w:rPr>
+            </w:pPr>
+            <w:r>
+              <w:rPr>
+                <w:lang w:val="en-GB"/>
+                <w:rPrChange w:id="152" w:author="Vlasios Tsiatsis" w:date="2015-11-23T14:23:00Z">
+                  <w:rPr>
+                    <w:lang w:val="en-US"/>
+                  </w:rPr>
+                </w:rPrChange>
               </w:rPr>
               <w:t>2.43 Mbps</w:t>
             </w:r>
@@ -1385,12 +2178,22 @@
             <w:pPr>
               <w:jc w:val="center"/>
               <w:rPr>
-                <w:lang w:val="en-US"/>
-              </w:rPr>
-            </w:pPr>
-            <w:r>
-              <w:rPr>
-                <w:lang w:val="en-US"/>
+                <w:lang w:val="en-GB"/>
+                <w:rPrChange w:id="153" w:author="Vlasios Tsiatsis" w:date="2015-11-23T14:23:00Z">
+                  <w:rPr>
+                    <w:lang w:val="en-US"/>
+                  </w:rPr>
+                </w:rPrChange>
+              </w:rPr>
+            </w:pPr>
+            <w:r>
+              <w:rPr>
+                <w:lang w:val="en-GB"/>
+                <w:rPrChange w:id="154" w:author="Vlasios Tsiatsis" w:date="2015-11-23T14:23:00Z">
+                  <w:rPr>
+                    <w:lang w:val="en-US"/>
+                  </w:rPr>
+                </w:rPrChange>
               </w:rPr>
               <w:t>70 ms</w:t>
             </w:r>
@@ -1404,20 +2207,35 @@
             <w:pPr>
               <w:jc w:val="center"/>
               <w:rPr>
-                <w:lang w:val="en-US"/>
-              </w:rPr>
-            </w:pPr>
-          </w:p>
-          <w:p>
-            <w:pPr>
-              <w:jc w:val="center"/>
-              <w:rPr>
-                <w:lang w:val="en-US"/>
-              </w:rPr>
-            </w:pPr>
-            <w:r>
-              <w:rPr>
-                <w:lang w:val="en-US"/>
+                <w:lang w:val="en-GB"/>
+                <w:rPrChange w:id="155" w:author="Vlasios Tsiatsis" w:date="2015-11-23T14:23:00Z">
+                  <w:rPr>
+                    <w:lang w:val="en-US"/>
+                  </w:rPr>
+                </w:rPrChange>
+              </w:rPr>
+            </w:pPr>
+          </w:p>
+          <w:p>
+            <w:pPr>
+              <w:jc w:val="center"/>
+              <w:rPr>
+                <w:lang w:val="en-GB"/>
+                <w:rPrChange w:id="156" w:author="Vlasios Tsiatsis" w:date="2015-11-23T14:23:00Z">
+                  <w:rPr>
+                    <w:lang w:val="en-US"/>
+                  </w:rPr>
+                </w:rPrChange>
+              </w:rPr>
+            </w:pPr>
+            <w:r>
+              <w:rPr>
+                <w:lang w:val="en-GB"/>
+                <w:rPrChange w:id="157" w:author="Vlasios Tsiatsis" w:date="2015-11-23T14:23:00Z">
+                  <w:rPr>
+                    <w:lang w:val="en-US"/>
+                  </w:rPr>
+                </w:rPrChange>
               </w:rPr>
               <w:t>1.83 Mbps</w:t>
             </w:r>
@@ -1426,12 +2244,22 @@
             <w:pPr>
               <w:jc w:val="center"/>
               <w:rPr>
-                <w:lang w:val="en-US"/>
-              </w:rPr>
-            </w:pPr>
-            <w:r>
-              <w:rPr>
-                <w:lang w:val="en-US"/>
+                <w:lang w:val="en-GB"/>
+                <w:rPrChange w:id="158" w:author="Vlasios Tsiatsis" w:date="2015-11-23T14:23:00Z">
+                  <w:rPr>
+                    <w:lang w:val="en-US"/>
+                  </w:rPr>
+                </w:rPrChange>
+              </w:rPr>
+            </w:pPr>
+            <w:r>
+              <w:rPr>
+                <w:lang w:val="en-GB"/>
+                <w:rPrChange w:id="159" w:author="Vlasios Tsiatsis" w:date="2015-11-23T14:23:00Z">
+                  <w:rPr>
+                    <w:lang w:val="en-US"/>
+                  </w:rPr>
+                </w:rPrChange>
               </w:rPr>
               <w:t>0.11 Mbps</w:t>
             </w:r>
@@ -1440,12 +2268,22 @@
             <w:pPr>
               <w:jc w:val="center"/>
               <w:rPr>
-                <w:lang w:val="en-US"/>
-              </w:rPr>
-            </w:pPr>
-            <w:r>
-              <w:rPr>
-                <w:lang w:val="en-US"/>
+                <w:lang w:val="en-GB"/>
+                <w:rPrChange w:id="160" w:author="Vlasios Tsiatsis" w:date="2015-11-23T14:23:00Z">
+                  <w:rPr>
+                    <w:lang w:val="en-US"/>
+                  </w:rPr>
+                </w:rPrChange>
+              </w:rPr>
+            </w:pPr>
+            <w:r>
+              <w:rPr>
+                <w:lang w:val="en-GB"/>
+                <w:rPrChange w:id="161" w:author="Vlasios Tsiatsis" w:date="2015-11-23T14:23:00Z">
+                  <w:rPr>
+                    <w:lang w:val="en-US"/>
+                  </w:rPr>
+                </w:rPrChange>
               </w:rPr>
               <w:t>78 ms</w:t>
             </w:r>
@@ -1459,20 +2297,35 @@
             <w:pPr>
               <w:jc w:val="center"/>
               <w:rPr>
-                <w:lang w:val="en-US"/>
-              </w:rPr>
-            </w:pPr>
-          </w:p>
-          <w:p>
-            <w:pPr>
-              <w:jc w:val="center"/>
-              <w:rPr>
-                <w:lang w:val="en-US"/>
-              </w:rPr>
-            </w:pPr>
-            <w:r>
-              <w:rPr>
-                <w:lang w:val="en-US"/>
+                <w:lang w:val="en-GB"/>
+                <w:rPrChange w:id="162" w:author="Vlasios Tsiatsis" w:date="2015-11-23T14:23:00Z">
+                  <w:rPr>
+                    <w:lang w:val="en-US"/>
+                  </w:rPr>
+                </w:rPrChange>
+              </w:rPr>
+            </w:pPr>
+          </w:p>
+          <w:p>
+            <w:pPr>
+              <w:jc w:val="center"/>
+              <w:rPr>
+                <w:lang w:val="en-GB"/>
+                <w:rPrChange w:id="163" w:author="Vlasios Tsiatsis" w:date="2015-11-23T14:23:00Z">
+                  <w:rPr>
+                    <w:lang w:val="en-US"/>
+                  </w:rPr>
+                </w:rPrChange>
+              </w:rPr>
+            </w:pPr>
+            <w:r>
+              <w:rPr>
+                <w:lang w:val="en-GB"/>
+                <w:rPrChange w:id="164" w:author="Vlasios Tsiatsis" w:date="2015-11-23T14:23:00Z">
+                  <w:rPr>
+                    <w:lang w:val="en-US"/>
+                  </w:rPr>
+                </w:rPrChange>
               </w:rPr>
               <w:t>0.55 Mbps</w:t>
             </w:r>
@@ -1481,12 +2334,22 @@
             <w:pPr>
               <w:jc w:val="center"/>
               <w:rPr>
-                <w:lang w:val="en-US"/>
-              </w:rPr>
-            </w:pPr>
-            <w:r>
-              <w:rPr>
-                <w:lang w:val="en-US"/>
+                <w:lang w:val="en-GB"/>
+                <w:rPrChange w:id="165" w:author="Vlasios Tsiatsis" w:date="2015-11-23T14:23:00Z">
+                  <w:rPr>
+                    <w:lang w:val="en-US"/>
+                  </w:rPr>
+                </w:rPrChange>
+              </w:rPr>
+            </w:pPr>
+            <w:r>
+              <w:rPr>
+                <w:lang w:val="en-GB"/>
+                <w:rPrChange w:id="166" w:author="Vlasios Tsiatsis" w:date="2015-11-23T14:23:00Z">
+                  <w:rPr>
+                    <w:lang w:val="en-US"/>
+                  </w:rPr>
+                </w:rPrChange>
               </w:rPr>
               <w:t>0.08 Mbps</w:t>
             </w:r>
@@ -1495,18 +2358,33 @@
             <w:pPr>
               <w:jc w:val="center"/>
               <w:rPr>
-                <w:lang w:val="en-US"/>
-              </w:rPr>
-            </w:pPr>
-            <w:r>
-              <w:rPr>
-                <w:lang w:val="en-US"/>
+                <w:lang w:val="en-GB"/>
+                <w:rPrChange w:id="167" w:author="Vlasios Tsiatsis" w:date="2015-11-23T14:23:00Z">
+                  <w:rPr>
+                    <w:lang w:val="en-US"/>
+                  </w:rPr>
+                </w:rPrChange>
+              </w:rPr>
+            </w:pPr>
+            <w:r>
+              <w:rPr>
+                <w:lang w:val="en-GB"/>
+                <w:rPrChange w:id="168" w:author="Vlasios Tsiatsis" w:date="2015-11-23T14:23:00Z">
+                  <w:rPr>
+                    <w:lang w:val="en-US"/>
+                  </w:rPr>
+                </w:rPrChange>
               </w:rPr>
               <w:t>71</w:t>
             </w:r>
             <w:r>
               <w:rPr>
-                <w:lang w:val="en-US"/>
+                <w:lang w:val="en-GB"/>
+                <w:rPrChange w:id="169" w:author="Vlasios Tsiatsis" w:date="2015-11-23T14:23:00Z">
+                  <w:rPr>
+                    <w:lang w:val="en-US"/>
+                  </w:rPr>
+                </w:rPrChange>
               </w:rPr>
               <w:t xml:space="preserve"> ms</w:t>
             </w:r>
@@ -1520,58 +2398,94 @@
             <w:pPr>
               <w:jc w:val="center"/>
               <w:rPr>
-                <w:lang w:val="en-US"/>
-              </w:rPr>
-            </w:pPr>
-          </w:p>
-          <w:p>
-            <w:pPr>
-              <w:jc w:val="center"/>
-              <w:rPr>
-                <w:lang w:val="en-US"/>
-              </w:rPr>
-            </w:pPr>
-            <w:proofErr w:type="spellStart"/>
-            <w:r>
-              <w:rPr>
-                <w:lang w:val="en-US"/>
+                <w:lang w:val="en-GB"/>
+                <w:rPrChange w:id="170" w:author="Vlasios Tsiatsis" w:date="2015-11-23T14:23:00Z">
+                  <w:rPr>
+                    <w:lang w:val="en-US"/>
+                  </w:rPr>
+                </w:rPrChange>
+              </w:rPr>
+            </w:pPr>
+          </w:p>
+          <w:p>
+            <w:pPr>
+              <w:jc w:val="center"/>
+              <w:rPr>
+                <w:lang w:val="en-GB"/>
+                <w:rPrChange w:id="171" w:author="Vlasios Tsiatsis" w:date="2015-11-23T14:23:00Z">
+                  <w:rPr>
+                    <w:lang w:val="en-US"/>
+                  </w:rPr>
+                </w:rPrChange>
+              </w:rPr>
+            </w:pPr>
+            <w:r>
+              <w:rPr>
+                <w:lang w:val="en-GB"/>
+                <w:rPrChange w:id="172" w:author="Vlasios Tsiatsis" w:date="2015-11-23T14:23:00Z">
+                  <w:rPr>
+                    <w:lang w:val="en-US"/>
+                  </w:rPr>
+                </w:rPrChange>
               </w:rPr>
               <w:t>FtC</w:t>
             </w:r>
-            <w:proofErr w:type="spellEnd"/>
-          </w:p>
-          <w:p>
-            <w:pPr>
-              <w:jc w:val="center"/>
-              <w:rPr>
-                <w:lang w:val="en-US"/>
-              </w:rPr>
-            </w:pPr>
-            <w:proofErr w:type="spellStart"/>
-            <w:r>
-              <w:rPr>
-                <w:lang w:val="en-US"/>
+          </w:p>
+          <w:p>
+            <w:pPr>
+              <w:jc w:val="center"/>
+              <w:rPr>
+                <w:lang w:val="en-GB"/>
+                <w:rPrChange w:id="173" w:author="Vlasios Tsiatsis" w:date="2015-11-23T14:23:00Z">
+                  <w:rPr>
+                    <w:lang w:val="en-US"/>
+                  </w:rPr>
+                </w:rPrChange>
+              </w:rPr>
+            </w:pPr>
+            <w:r>
+              <w:rPr>
+                <w:lang w:val="en-GB"/>
+                <w:rPrChange w:id="174" w:author="Vlasios Tsiatsis" w:date="2015-11-23T14:23:00Z">
+                  <w:rPr>
+                    <w:lang w:val="en-US"/>
+                  </w:rPr>
+                </w:rPrChange>
               </w:rPr>
               <w:t>FtC</w:t>
             </w:r>
-            <w:proofErr w:type="spellEnd"/>
-          </w:p>
-          <w:p>
-            <w:pPr>
-              <w:jc w:val="center"/>
-              <w:rPr>
-                <w:lang w:val="en-US"/>
-              </w:rPr>
-            </w:pPr>
-            <w:r>
-              <w:rPr>
-                <w:lang w:val="en-US"/>
+          </w:p>
+          <w:p>
+            <w:pPr>
+              <w:jc w:val="center"/>
+              <w:rPr>
+                <w:lang w:val="en-GB"/>
+                <w:rPrChange w:id="175" w:author="Vlasios Tsiatsis" w:date="2015-11-23T14:23:00Z">
+                  <w:rPr>
+                    <w:lang w:val="en-US"/>
+                  </w:rPr>
+                </w:rPrChange>
+              </w:rPr>
+            </w:pPr>
+            <w:r>
+              <w:rPr>
+                <w:lang w:val="en-GB"/>
+                <w:rPrChange w:id="176" w:author="Vlasios Tsiatsis" w:date="2015-11-23T14:23:00Z">
+                  <w:rPr>
+                    <w:lang w:val="en-US"/>
+                  </w:rPr>
+                </w:rPrChange>
               </w:rPr>
               <w:t>89</w:t>
             </w:r>
             <w:r>
               <w:rPr>
-                <w:lang w:val="en-US"/>
+                <w:lang w:val="en-GB"/>
+                <w:rPrChange w:id="177" w:author="Vlasios Tsiatsis" w:date="2015-11-23T14:23:00Z">
+                  <w:rPr>
+                    <w:lang w:val="en-US"/>
+                  </w:rPr>
+                </w:rPrChange>
               </w:rPr>
               <w:t xml:space="preserve"> ms</w:t>
             </w:r>
@@ -1583,28 +2497,35 @@
       <w:pPr>
         <w:spacing w:after="0"/>
         <w:rPr>
-          <w:lang w:val="en-US"/>
+          <w:lang w:val="en-GB"/>
+          <w:rPrChange w:id="178" w:author="Vlasios Tsiatsis" w:date="2015-11-23T14:23:00Z">
+            <w:rPr>
+              <w:lang w:val="en-US"/>
+            </w:rPr>
+          </w:rPrChange>
         </w:rPr>
       </w:pPr>
-      <w:proofErr w:type="spellStart"/>
       <w:r>
         <w:rPr>
           <w:b/>
-          <w:lang w:val="en-US"/>
-        </w:rPr>
-        <w:t>FtC</w:t>
-      </w:r>
-      <w:proofErr w:type="spellEnd"/>
-      <w:r>
-        <w:rPr>
-          <w:b/>
-          <w:lang w:val="en-US"/>
-        </w:rPr>
-        <w:t>:</w:t>
+          <w:lang w:val="en-GB"/>
+          <w:rPrChange w:id="179" w:author="Vlasios Tsiatsis" w:date="2015-11-23T14:23:00Z">
+            <w:rPr>
+              <w:b/>
+              <w:lang w:val="en-US"/>
+            </w:rPr>
+          </w:rPrChange>
+        </w:rPr>
+        <w:t>FtC:</w:t>
       </w:r>
       <w:r>
         <w:rPr>
-          <w:lang w:val="en-US"/>
+          <w:lang w:val="en-GB"/>
+          <w:rPrChange w:id="180" w:author="Vlasios Tsiatsis" w:date="2015-11-23T14:23:00Z">
+            <w:rPr>
+              <w:lang w:val="en-US"/>
+            </w:rPr>
+          </w:rPrChange>
         </w:rPr>
         <w:t xml:space="preserve"> Failed to Connect – could not run test (also failed to connect to google.se). </w:t>
       </w:r>
@@ -1612,39 +2533,81 @@
     <w:p>
       <w:pPr>
         <w:rPr>
-          <w:lang w:val="en-US"/>
+          <w:lang w:val="en-GB"/>
+          <w:rPrChange w:id="181" w:author="Vlasios Tsiatsis" w:date="2015-11-23T14:23:00Z">
+            <w:rPr>
+              <w:lang w:val="en-US"/>
+            </w:rPr>
+          </w:rPrChange>
         </w:rPr>
       </w:pPr>
       <w:r>
         <w:rPr>
-          <w:lang w:val="en-US"/>
+          <w:lang w:val="en-GB"/>
+          <w:rPrChange w:id="182" w:author="Vlasios Tsiatsis" w:date="2015-11-23T14:23:00Z">
+            <w:rPr>
+              <w:lang w:val="en-US"/>
+            </w:rPr>
+          </w:rPrChange>
         </w:rPr>
         <w:t>Most likely cause: Time Out</w:t>
       </w:r>
     </w:p>
     <w:p>
       <w:pPr>
-        <w:pStyle w:val="Rubrik2"/>
-        <w:rPr>
-          <w:lang w:val="en-US"/>
+        <w:pStyle w:val="Heading2"/>
+        <w:rPr>
+          <w:lang w:val="en-GB"/>
+          <w:rPrChange w:id="183" w:author="Vlasios Tsiatsis" w:date="2015-11-23T14:23:00Z">
+            <w:rPr>
+              <w:lang w:val="en-US"/>
+            </w:rPr>
+          </w:rPrChange>
         </w:rPr>
       </w:pPr>
+      <w:commentRangeStart w:id="184"/>
       <w:r>
         <w:rPr>
-          <w:lang w:val="en-US"/>
+          <w:lang w:val="en-GB"/>
+          <w:rPrChange w:id="185" w:author="Vlasios Tsiatsis" w:date="2015-11-23T14:23:00Z">
+            <w:rPr>
+              <w:lang w:val="en-US"/>
+            </w:rPr>
+          </w:rPrChange>
         </w:rPr>
         <w:t>Interpreting the Results</w:t>
+      </w:r>
+      <w:commentRangeEnd w:id="184"/>
+      <w:r>
+        <w:rPr>
+          <w:rStyle w:val="CommentReference"/>
+          <w:rFonts w:asciiTheme="minorHAnsi" w:eastAsiaTheme="minorEastAsia" w:hAnsiTheme="minorHAnsi" w:cstheme="minorBidi"/>
+          <w:b w:val="0"/>
+          <w:bCs w:val="0"/>
+          <w:color w:val="auto"/>
+        </w:rPr>
+        <w:commentReference w:id="184"/>
       </w:r>
     </w:p>
     <w:p>
       <w:pPr>
         <w:rPr>
-          <w:lang w:val="en-US"/>
+          <w:lang w:val="en-GB"/>
+          <w:rPrChange w:id="187" w:author="Vlasios Tsiatsis" w:date="2015-11-23T14:23:00Z">
+            <w:rPr>
+              <w:lang w:val="en-US"/>
+            </w:rPr>
+          </w:rPrChange>
         </w:rPr>
       </w:pPr>
       <w:r>
         <w:rPr>
-          <w:lang w:val="en-US"/>
+          <w:lang w:val="en-GB"/>
+          <w:rPrChange w:id="188" w:author="Vlasios Tsiatsis" w:date="2015-11-23T14:23:00Z">
+            <w:rPr>
+              <w:lang w:val="en-US"/>
+            </w:rPr>
+          </w:rPrChange>
         </w:rPr>
         <w:t xml:space="preserve">It seems like the signal strength tends to be better from the sides of the phone, rather than from one of the ends. This might be caused by the placement of the WiFi unit (in case it's in the middle of the phone for example, which might make it easier for the signals to propagate from the sides where they don't have to pass through the phone first). </w:t>
       </w:r>
@@ -1652,26 +2615,103 @@
     <w:p>
       <w:pPr>
         <w:rPr>
-          <w:lang w:val="en-US"/>
+          <w:lang w:val="en-GB"/>
+          <w:rPrChange w:id="189" w:author="Vlasios Tsiatsis" w:date="2015-11-23T14:23:00Z">
+            <w:rPr>
+              <w:lang w:val="en-US"/>
+            </w:rPr>
+          </w:rPrChange>
         </w:rPr>
       </w:pPr>
+      <w:commentRangeStart w:id="190"/>
       <w:r>
         <w:rPr>
-          <w:lang w:val="en-US"/>
-        </w:rPr>
-        <w:t>I'd say the effective range of the WiFi is 10 meters. Any more than that and it starts getting unreliable due to disconnects and time-outs.</w:t>
+          <w:lang w:val="en-GB"/>
+          <w:rPrChange w:id="191" w:author="Vlasios Tsiatsis" w:date="2015-11-23T14:23:00Z">
+            <w:rPr>
+              <w:lang w:val="en-US"/>
+            </w:rPr>
+          </w:rPrChange>
+        </w:rPr>
+        <w:t xml:space="preserve">I'd say </w:t>
+      </w:r>
+      <w:commentRangeEnd w:id="190"/>
+      <w:r>
+        <w:rPr>
+          <w:rStyle w:val="CommentReference"/>
+          <w:lang w:val="en-GB"/>
+          <w:rPrChange w:id="192" w:author="Vlasios Tsiatsis" w:date="2015-11-23T14:23:00Z">
+            <w:rPr>
+              <w:rStyle w:val="CommentReference"/>
+            </w:rPr>
+          </w:rPrChange>
+        </w:rPr>
+        <w:commentReference w:id="190"/>
+      </w:r>
+      <w:r>
+        <w:rPr>
+          <w:lang w:val="en-GB"/>
+          <w:rPrChange w:id="193" w:author="Vlasios Tsiatsis" w:date="2015-11-23T14:23:00Z">
+            <w:rPr>
+              <w:lang w:val="en-US"/>
+            </w:rPr>
+          </w:rPrChange>
+        </w:rPr>
+        <w:t>the effective range of the WiFi is 10 meters. Any more than that and it starts getting unreliable due to disconnect</w:t>
+      </w:r>
+      <w:ins w:id="194" w:author="Vlasios Tsiatsis" w:date="2015-11-23T14:21:00Z">
+        <w:r>
+          <w:rPr>
+            <w:lang w:val="en-GB"/>
+          </w:rPr>
+          <w:t>ions</w:t>
+        </w:r>
+      </w:ins>
+      <w:del w:id="195" w:author="Vlasios Tsiatsis" w:date="2015-11-23T14:21:00Z">
+        <w:r>
+          <w:rPr>
+            <w:lang w:val="en-GB"/>
+            <w:rPrChange w:id="196" w:author="Vlasios Tsiatsis" w:date="2015-11-23T14:23:00Z">
+              <w:rPr>
+                <w:lang w:val="en-US"/>
+              </w:rPr>
+            </w:rPrChange>
+          </w:rPr>
+          <w:delText>s</w:delText>
+        </w:r>
+      </w:del>
+      <w:r>
+        <w:rPr>
+          <w:lang w:val="en-GB"/>
+          <w:rPrChange w:id="197" w:author="Vlasios Tsiatsis" w:date="2015-11-23T14:23:00Z">
+            <w:rPr>
+              <w:lang w:val="en-US"/>
+            </w:rPr>
+          </w:rPrChange>
+        </w:rPr>
+        <w:t xml:space="preserve"> and time-outs.</w:t>
       </w:r>
     </w:p>
     <w:p>
       <w:pPr>
-        <w:pStyle w:val="Rubrik2"/>
-        <w:rPr>
-          <w:lang w:val="en-US"/>
+        <w:pStyle w:val="Heading2"/>
+        <w:rPr>
+          <w:lang w:val="en-GB"/>
+          <w:rPrChange w:id="198" w:author="Vlasios Tsiatsis" w:date="2015-11-23T14:23:00Z">
+            <w:rPr>
+              <w:lang w:val="en-US"/>
+            </w:rPr>
+          </w:rPrChange>
         </w:rPr>
       </w:pPr>
       <w:r>
         <w:rPr>
-          <w:lang w:val="en-US"/>
+          <w:lang w:val="en-GB"/>
+          <w:rPrChange w:id="199" w:author="Vlasios Tsiatsis" w:date="2015-11-23T14:23:00Z">
+            <w:rPr>
+              <w:lang w:val="en-US"/>
+            </w:rPr>
+          </w:rPrChange>
         </w:rPr>
         <w:t>dBm</w:t>
       </w:r>
@@ -1679,40 +2719,44 @@
     <w:p>
       <w:pPr>
         <w:rPr>
-          <w:lang w:val="en-US"/>
+          <w:lang w:val="en-GB"/>
+          <w:rPrChange w:id="200" w:author="Vlasios Tsiatsis" w:date="2015-11-23T14:23:00Z">
+            <w:rPr>
+              <w:lang w:val="en-US"/>
+            </w:rPr>
+          </w:rPrChange>
         </w:rPr>
       </w:pPr>
       <w:r>
         <w:rPr>
-          <w:lang w:val="en-US"/>
-        </w:rPr>
-        <w:t xml:space="preserve">dBm stands for “decibel </w:t>
-      </w:r>
-      <w:proofErr w:type="spellStart"/>
-      <w:r>
-        <w:rPr>
-          <w:lang w:val="en-US"/>
-        </w:rPr>
-        <w:t>milliwatts</w:t>
-      </w:r>
-      <w:proofErr w:type="spellEnd"/>
-      <w:r>
-        <w:rPr>
-          <w:lang w:val="en-US"/>
-        </w:rPr>
-        <w:t>” (in this case) and is a way to measure power.</w:t>
+          <w:lang w:val="en-GB"/>
+          <w:rPrChange w:id="201" w:author="Vlasios Tsiatsis" w:date="2015-11-23T14:23:00Z">
+            <w:rPr>
+              <w:lang w:val="en-US"/>
+            </w:rPr>
+          </w:rPrChange>
+        </w:rPr>
+        <w:t>dBm stands for “decibel milliwatts” (in this case) and is a way to measure power.</w:t>
       </w:r>
     </w:p>
     <w:p>
       <w:pPr>
-        <w:pStyle w:val="Normalwebb"/>
+        <w:pStyle w:val="NormalWeb"/>
         <w:shd w:val="clear" w:color="auto" w:fill="FFFFFF"/>
         <w:spacing w:before="0" w:beforeAutospacing="0" w:after="0" w:afterAutospacing="0" w:line="293" w:lineRule="atLeast"/>
         <w:rPr>
           <w:rFonts w:asciiTheme="minorHAnsi" w:eastAsiaTheme="minorEastAsia" w:hAnsiTheme="minorHAnsi" w:cstheme="minorBidi"/>
           <w:sz w:val="22"/>
           <w:szCs w:val="22"/>
-          <w:lang w:val="en-US"/>
+          <w:lang w:val="en-GB"/>
+          <w:rPrChange w:id="202" w:author="Vlasios Tsiatsis" w:date="2015-11-23T14:23:00Z">
+            <w:rPr>
+              <w:rFonts w:asciiTheme="minorHAnsi" w:eastAsiaTheme="minorEastAsia" w:hAnsiTheme="minorHAnsi" w:cstheme="minorBidi"/>
+              <w:sz w:val="22"/>
+              <w:szCs w:val="22"/>
+              <w:lang w:val="en-US"/>
+            </w:rPr>
+          </w:rPrChange>
         </w:rPr>
       </w:pPr>
       <w:r>
@@ -1720,21 +2764,37 @@
           <w:rFonts w:asciiTheme="minorHAnsi" w:eastAsiaTheme="minorEastAsia" w:hAnsiTheme="minorHAnsi" w:cstheme="minorBidi"/>
           <w:sz w:val="22"/>
           <w:szCs w:val="22"/>
-          <w:lang w:val="en-US"/>
+          <w:lang w:val="en-GB"/>
+          <w:rPrChange w:id="203" w:author="Vlasios Tsiatsis" w:date="2015-11-23T14:23:00Z">
+            <w:rPr>
+              <w:rFonts w:asciiTheme="minorHAnsi" w:eastAsiaTheme="minorEastAsia" w:hAnsiTheme="minorHAnsi" w:cstheme="minorBidi"/>
+              <w:sz w:val="22"/>
+              <w:szCs w:val="22"/>
+              <w:lang w:val="en-US"/>
+            </w:rPr>
+          </w:rPrChange>
         </w:rPr>
         <w:t>Formula: P(dBm) = 10 · log10( P(W) / 1mW )</w:t>
       </w:r>
     </w:p>
     <w:p>
       <w:pPr>
-        <w:pStyle w:val="Normalwebb"/>
+        <w:pStyle w:val="NormalWeb"/>
         <w:shd w:val="clear" w:color="auto" w:fill="FFFFFF"/>
         <w:spacing w:before="0" w:beforeAutospacing="0" w:after="240" w:afterAutospacing="0" w:line="293" w:lineRule="atLeast"/>
         <w:rPr>
           <w:rFonts w:asciiTheme="minorHAnsi" w:eastAsiaTheme="minorEastAsia" w:hAnsiTheme="minorHAnsi" w:cstheme="minorBidi"/>
           <w:sz w:val="22"/>
           <w:szCs w:val="22"/>
-          <w:lang w:val="en-US"/>
+          <w:lang w:val="en-GB"/>
+          <w:rPrChange w:id="204" w:author="Vlasios Tsiatsis" w:date="2015-11-23T14:23:00Z">
+            <w:rPr>
+              <w:rFonts w:asciiTheme="minorHAnsi" w:eastAsiaTheme="minorEastAsia" w:hAnsiTheme="minorHAnsi" w:cstheme="minorBidi"/>
+              <w:sz w:val="22"/>
+              <w:szCs w:val="22"/>
+              <w:lang w:val="en-US"/>
+            </w:rPr>
+          </w:rPrChange>
         </w:rPr>
       </w:pPr>
       <w:r>
@@ -1742,7 +2802,15 @@
           <w:rFonts w:asciiTheme="minorHAnsi" w:eastAsiaTheme="minorEastAsia" w:hAnsiTheme="minorHAnsi" w:cstheme="minorBidi"/>
           <w:sz w:val="22"/>
           <w:szCs w:val="22"/>
-          <w:lang w:val="en-US"/>
+          <w:lang w:val="en-GB"/>
+          <w:rPrChange w:id="205" w:author="Vlasios Tsiatsis" w:date="2015-11-23T14:23:00Z">
+            <w:rPr>
+              <w:rFonts w:asciiTheme="minorHAnsi" w:eastAsiaTheme="minorEastAsia" w:hAnsiTheme="minorHAnsi" w:cstheme="minorBidi"/>
+              <w:sz w:val="22"/>
+              <w:szCs w:val="22"/>
+              <w:lang w:val="en-US"/>
+            </w:rPr>
+          </w:rPrChange>
         </w:rPr>
         <w:t>where</w:t>
       </w:r>
@@ -1751,48 +2819,33 @@
           <w:rFonts w:asciiTheme="minorHAnsi" w:eastAsiaTheme="minorEastAsia" w:hAnsiTheme="minorHAnsi" w:cstheme="minorBidi"/>
           <w:sz w:val="22"/>
           <w:szCs w:val="22"/>
-          <w:lang w:val="en-US"/>
+          <w:lang w:val="en-GB"/>
+          <w:rPrChange w:id="206" w:author="Vlasios Tsiatsis" w:date="2015-11-23T14:23:00Z">
+            <w:rPr>
+              <w:rFonts w:asciiTheme="minorHAnsi" w:eastAsiaTheme="minorEastAsia" w:hAnsiTheme="minorHAnsi" w:cstheme="minorBidi"/>
+              <w:sz w:val="22"/>
+              <w:szCs w:val="22"/>
+              <w:lang w:val="en-US"/>
+            </w:rPr>
+          </w:rPrChange>
         </w:rPr>
         <w:br/>
-        <w:t>P(</w:t>
+        <w:t>P(dBm) = Power expressed in dBm</w:t>
       </w:r>
-      <w:proofErr w:type="spellStart"/>
       <w:r>
         <w:rPr>
           <w:rFonts w:asciiTheme="minorHAnsi" w:eastAsiaTheme="minorEastAsia" w:hAnsiTheme="minorHAnsi" w:cstheme="minorBidi"/>
           <w:sz w:val="22"/>
           <w:szCs w:val="22"/>
-          <w:lang w:val="en-US"/>
-        </w:rPr>
-        <w:t>dBm</w:t>
-      </w:r>
-      <w:proofErr w:type="spellEnd"/>
-      <w:r>
-        <w:rPr>
-          <w:rFonts w:asciiTheme="minorHAnsi" w:eastAsiaTheme="minorEastAsia" w:hAnsiTheme="minorHAnsi" w:cstheme="minorBidi"/>
-          <w:sz w:val="22"/>
-          <w:szCs w:val="22"/>
-          <w:lang w:val="en-US"/>
-        </w:rPr>
-        <w:t xml:space="preserve">) = Power expressed in </w:t>
-      </w:r>
-      <w:proofErr w:type="spellStart"/>
-      <w:r>
-        <w:rPr>
-          <w:rFonts w:asciiTheme="minorHAnsi" w:eastAsiaTheme="minorEastAsia" w:hAnsiTheme="minorHAnsi" w:cstheme="minorBidi"/>
-          <w:sz w:val="22"/>
-          <w:szCs w:val="22"/>
-          <w:lang w:val="en-US"/>
-        </w:rPr>
-        <w:t>dBm</w:t>
-      </w:r>
-      <w:proofErr w:type="spellEnd"/>
-      <w:r>
-        <w:rPr>
-          <w:rFonts w:asciiTheme="minorHAnsi" w:eastAsiaTheme="minorEastAsia" w:hAnsiTheme="minorHAnsi" w:cstheme="minorBidi"/>
-          <w:sz w:val="22"/>
-          <w:szCs w:val="22"/>
-          <w:lang w:val="en-US"/>
+          <w:lang w:val="en-GB"/>
+          <w:rPrChange w:id="207" w:author="Vlasios Tsiatsis" w:date="2015-11-23T14:23:00Z">
+            <w:rPr>
+              <w:rFonts w:asciiTheme="minorHAnsi" w:eastAsiaTheme="minorEastAsia" w:hAnsiTheme="minorHAnsi" w:cstheme="minorBidi"/>
+              <w:sz w:val="22"/>
+              <w:szCs w:val="22"/>
+              <w:lang w:val="en-US"/>
+            </w:rPr>
+          </w:rPrChange>
         </w:rPr>
         <w:br/>
         <w:t>P(W) = the absolute power measured in Watts</w:t>
@@ -1802,47 +2855,33 @@
           <w:rFonts w:asciiTheme="minorHAnsi" w:eastAsiaTheme="minorEastAsia" w:hAnsiTheme="minorHAnsi" w:cstheme="minorBidi"/>
           <w:sz w:val="22"/>
           <w:szCs w:val="22"/>
-          <w:lang w:val="en-US"/>
+          <w:lang w:val="en-GB"/>
+          <w:rPrChange w:id="208" w:author="Vlasios Tsiatsis" w:date="2015-11-23T14:23:00Z">
+            <w:rPr>
+              <w:rFonts w:asciiTheme="minorHAnsi" w:eastAsiaTheme="minorEastAsia" w:hAnsiTheme="minorHAnsi" w:cstheme="minorBidi"/>
+              <w:sz w:val="22"/>
+              <w:szCs w:val="22"/>
+              <w:lang w:val="en-US"/>
+            </w:rPr>
+          </w:rPrChange>
         </w:rPr>
         <w:br/>
+        <w:t>mW = milliWatts</w:t>
       </w:r>
-      <w:proofErr w:type="spellStart"/>
       <w:r>
         <w:rPr>
           <w:rFonts w:asciiTheme="minorHAnsi" w:eastAsiaTheme="minorEastAsia" w:hAnsiTheme="minorHAnsi" w:cstheme="minorBidi"/>
           <w:sz w:val="22"/>
           <w:szCs w:val="22"/>
-          <w:lang w:val="en-US"/>
-        </w:rPr>
-        <w:t>mW</w:t>
-      </w:r>
-      <w:proofErr w:type="spellEnd"/>
-      <w:r>
-        <w:rPr>
-          <w:rFonts w:asciiTheme="minorHAnsi" w:eastAsiaTheme="minorEastAsia" w:hAnsiTheme="minorHAnsi" w:cstheme="minorBidi"/>
-          <w:sz w:val="22"/>
-          <w:szCs w:val="22"/>
-          <w:lang w:val="en-US"/>
-        </w:rPr>
-        <w:t xml:space="preserve"> = </w:t>
-      </w:r>
-      <w:proofErr w:type="spellStart"/>
-      <w:r>
-        <w:rPr>
-          <w:rFonts w:asciiTheme="minorHAnsi" w:eastAsiaTheme="minorEastAsia" w:hAnsiTheme="minorHAnsi" w:cstheme="minorBidi"/>
-          <w:sz w:val="22"/>
-          <w:szCs w:val="22"/>
-          <w:lang w:val="en-US"/>
-        </w:rPr>
-        <w:t>milliWatts</w:t>
-      </w:r>
-      <w:proofErr w:type="spellEnd"/>
-      <w:r>
-        <w:rPr>
-          <w:rFonts w:asciiTheme="minorHAnsi" w:eastAsiaTheme="minorEastAsia" w:hAnsiTheme="minorHAnsi" w:cstheme="minorBidi"/>
-          <w:sz w:val="22"/>
-          <w:szCs w:val="22"/>
-          <w:lang w:val="en-US"/>
+          <w:lang w:val="en-GB"/>
+          <w:rPrChange w:id="209" w:author="Vlasios Tsiatsis" w:date="2015-11-23T14:23:00Z">
+            <w:rPr>
+              <w:rFonts w:asciiTheme="minorHAnsi" w:eastAsiaTheme="minorEastAsia" w:hAnsiTheme="minorHAnsi" w:cstheme="minorBidi"/>
+              <w:sz w:val="22"/>
+              <w:szCs w:val="22"/>
+              <w:lang w:val="en-US"/>
+            </w:rPr>
+          </w:rPrChange>
         </w:rPr>
         <w:br/>
         <w:t>log10 = log to base 10</w:t>
@@ -1850,14 +2889,22 @@
     </w:p>
     <w:p>
       <w:pPr>
-        <w:pStyle w:val="Normalwebb"/>
+        <w:pStyle w:val="NormalWeb"/>
         <w:shd w:val="clear" w:color="auto" w:fill="FFFFFF"/>
         <w:spacing w:before="0" w:beforeAutospacing="0" w:after="240" w:afterAutospacing="0" w:line="293" w:lineRule="atLeast"/>
         <w:rPr>
           <w:rFonts w:asciiTheme="minorHAnsi" w:eastAsiaTheme="minorEastAsia" w:hAnsiTheme="minorHAnsi" w:cstheme="minorBidi"/>
           <w:sz w:val="22"/>
           <w:szCs w:val="22"/>
-          <w:lang w:val="en-US"/>
+          <w:lang w:val="en-GB"/>
+          <w:rPrChange w:id="210" w:author="Vlasios Tsiatsis" w:date="2015-11-23T14:23:00Z">
+            <w:rPr>
+              <w:rFonts w:asciiTheme="minorHAnsi" w:eastAsiaTheme="minorEastAsia" w:hAnsiTheme="minorHAnsi" w:cstheme="minorBidi"/>
+              <w:sz w:val="22"/>
+              <w:szCs w:val="22"/>
+              <w:lang w:val="en-US"/>
+            </w:rPr>
+          </w:rPrChange>
         </w:rPr>
       </w:pPr>
       <w:r>
@@ -1865,22 +2912,307 @@
           <w:rFonts w:asciiTheme="minorHAnsi" w:eastAsiaTheme="minorEastAsia" w:hAnsiTheme="minorHAnsi" w:cstheme="minorBidi"/>
           <w:sz w:val="22"/>
           <w:szCs w:val="22"/>
-          <w:lang w:val="en-US"/>
-        </w:rPr>
-        <w:t xml:space="preserve">If a dBm value is negative then the “higher” number is less powerful (-80 dBm is less powerful than for example -60 dBm). </w:t>
+          <w:lang w:val="en-GB"/>
+          <w:rPrChange w:id="211" w:author="Vlasios Tsiatsis" w:date="2015-11-23T14:23:00Z">
+            <w:rPr>
+              <w:rFonts w:asciiTheme="minorHAnsi" w:eastAsiaTheme="minorEastAsia" w:hAnsiTheme="minorHAnsi" w:cstheme="minorBidi"/>
+              <w:sz w:val="22"/>
+              <w:szCs w:val="22"/>
+              <w:lang w:val="en-US"/>
+            </w:rPr>
+          </w:rPrChange>
+        </w:rPr>
+        <w:t xml:space="preserve">If a dBm value is negative then the </w:t>
       </w:r>
-      <w:bookmarkStart w:id="0" w:name="_GoBack"/>
-      <w:bookmarkEnd w:id="0"/>
+      <w:del w:id="212" w:author="Vlasios Tsiatsis" w:date="2015-11-23T14:17:00Z">
+        <w:r>
+          <w:rPr>
+            <w:rFonts w:asciiTheme="minorHAnsi" w:eastAsiaTheme="minorEastAsia" w:hAnsiTheme="minorHAnsi" w:cstheme="minorBidi"/>
+            <w:sz w:val="22"/>
+            <w:szCs w:val="22"/>
+            <w:lang w:val="en-GB"/>
+            <w:rPrChange w:id="213" w:author="Vlasios Tsiatsis" w:date="2015-11-23T14:23:00Z">
+              <w:rPr>
+                <w:rFonts w:asciiTheme="minorHAnsi" w:eastAsiaTheme="minorEastAsia" w:hAnsiTheme="minorHAnsi" w:cstheme="minorBidi"/>
+                <w:sz w:val="22"/>
+                <w:szCs w:val="22"/>
+                <w:lang w:val="en-US"/>
+              </w:rPr>
+            </w:rPrChange>
+          </w:rPr>
+          <w:delText>“</w:delText>
+        </w:r>
+      </w:del>
+      <w:r>
+        <w:rPr>
+          <w:rFonts w:asciiTheme="minorHAnsi" w:eastAsiaTheme="minorEastAsia" w:hAnsiTheme="minorHAnsi" w:cstheme="minorBidi"/>
+          <w:sz w:val="22"/>
+          <w:szCs w:val="22"/>
+          <w:lang w:val="en-GB"/>
+          <w:rPrChange w:id="214" w:author="Vlasios Tsiatsis" w:date="2015-11-23T14:23:00Z">
+            <w:rPr>
+              <w:rFonts w:asciiTheme="minorHAnsi" w:eastAsiaTheme="minorEastAsia" w:hAnsiTheme="minorHAnsi" w:cstheme="minorBidi"/>
+              <w:sz w:val="22"/>
+              <w:szCs w:val="22"/>
+              <w:lang w:val="en-US"/>
+            </w:rPr>
+          </w:rPrChange>
+        </w:rPr>
+        <w:t>higher</w:t>
+      </w:r>
+      <w:del w:id="215" w:author="Vlasios Tsiatsis" w:date="2015-11-23T14:18:00Z">
+        <w:r>
+          <w:rPr>
+            <w:rFonts w:asciiTheme="minorHAnsi" w:eastAsiaTheme="minorEastAsia" w:hAnsiTheme="minorHAnsi" w:cstheme="minorBidi"/>
+            <w:sz w:val="22"/>
+            <w:szCs w:val="22"/>
+            <w:lang w:val="en-GB"/>
+            <w:rPrChange w:id="216" w:author="Vlasios Tsiatsis" w:date="2015-11-23T14:23:00Z">
+              <w:rPr>
+                <w:rFonts w:asciiTheme="minorHAnsi" w:eastAsiaTheme="minorEastAsia" w:hAnsiTheme="minorHAnsi" w:cstheme="minorBidi"/>
+                <w:sz w:val="22"/>
+                <w:szCs w:val="22"/>
+                <w:lang w:val="en-US"/>
+              </w:rPr>
+            </w:rPrChange>
+          </w:rPr>
+          <w:delText>”</w:delText>
+        </w:r>
+      </w:del>
+      <w:ins w:id="217" w:author="Vlasios Tsiatsis" w:date="2015-11-23T14:18:00Z">
+        <w:r>
+          <w:rPr>
+            <w:rFonts w:asciiTheme="minorHAnsi" w:eastAsiaTheme="minorEastAsia" w:hAnsiTheme="minorHAnsi" w:cstheme="minorBidi"/>
+            <w:sz w:val="22"/>
+            <w:szCs w:val="22"/>
+            <w:lang w:val="en-GB"/>
+            <w:rPrChange w:id="218" w:author="Vlasios Tsiatsis" w:date="2015-11-23T14:23:00Z">
+              <w:rPr>
+                <w:rFonts w:asciiTheme="minorHAnsi" w:eastAsiaTheme="minorEastAsia" w:hAnsiTheme="minorHAnsi" w:cstheme="minorBidi"/>
+                <w:sz w:val="22"/>
+                <w:szCs w:val="22"/>
+                <w:lang w:val="en-US"/>
+              </w:rPr>
+            </w:rPrChange>
+          </w:rPr>
+          <w:t xml:space="preserve"> </w:t>
+        </w:r>
+        <w:commentRangeStart w:id="219"/>
+        <w:r>
+          <w:rPr>
+            <w:rFonts w:asciiTheme="minorHAnsi" w:eastAsiaTheme="minorEastAsia" w:hAnsiTheme="minorHAnsi" w:cstheme="minorBidi"/>
+            <w:sz w:val="22"/>
+            <w:szCs w:val="22"/>
+            <w:lang w:val="en-GB"/>
+            <w:rPrChange w:id="220" w:author="Vlasios Tsiatsis" w:date="2015-11-23T14:23:00Z">
+              <w:rPr>
+                <w:rFonts w:asciiTheme="minorHAnsi" w:eastAsiaTheme="minorEastAsia" w:hAnsiTheme="minorHAnsi" w:cstheme="minorBidi"/>
+                <w:sz w:val="22"/>
+                <w:szCs w:val="22"/>
+                <w:lang w:val="en-US"/>
+              </w:rPr>
+            </w:rPrChange>
+          </w:rPr>
+          <w:t>absolute value</w:t>
+        </w:r>
+      </w:ins>
+      <w:r>
+        <w:rPr>
+          <w:rFonts w:asciiTheme="minorHAnsi" w:eastAsiaTheme="minorEastAsia" w:hAnsiTheme="minorHAnsi" w:cstheme="minorBidi"/>
+          <w:sz w:val="22"/>
+          <w:szCs w:val="22"/>
+          <w:lang w:val="en-GB"/>
+          <w:rPrChange w:id="221" w:author="Vlasios Tsiatsis" w:date="2015-11-23T14:23:00Z">
+            <w:rPr>
+              <w:rFonts w:asciiTheme="minorHAnsi" w:eastAsiaTheme="minorEastAsia" w:hAnsiTheme="minorHAnsi" w:cstheme="minorBidi"/>
+              <w:sz w:val="22"/>
+              <w:szCs w:val="22"/>
+              <w:lang w:val="en-US"/>
+            </w:rPr>
+          </w:rPrChange>
+        </w:rPr>
+        <w:t xml:space="preserve"> </w:t>
+      </w:r>
+      <w:commentRangeEnd w:id="219"/>
+      <w:r>
+        <w:rPr>
+          <w:rStyle w:val="CommentReference"/>
+          <w:rFonts w:asciiTheme="minorHAnsi" w:eastAsiaTheme="minorEastAsia" w:hAnsiTheme="minorHAnsi" w:cstheme="minorBidi"/>
+        </w:rPr>
+        <w:commentReference w:id="219"/>
+      </w:r>
+      <w:del w:id="222" w:author="Vlasios Tsiatsis" w:date="2015-11-23T14:18:00Z">
+        <w:r>
+          <w:rPr>
+            <w:rFonts w:asciiTheme="minorHAnsi" w:eastAsiaTheme="minorEastAsia" w:hAnsiTheme="minorHAnsi" w:cstheme="minorBidi"/>
+            <w:sz w:val="22"/>
+            <w:szCs w:val="22"/>
+            <w:lang w:val="en-GB"/>
+            <w:rPrChange w:id="223" w:author="Vlasios Tsiatsis" w:date="2015-11-23T14:23:00Z">
+              <w:rPr>
+                <w:rFonts w:asciiTheme="minorHAnsi" w:eastAsiaTheme="minorEastAsia" w:hAnsiTheme="minorHAnsi" w:cstheme="minorBidi"/>
+                <w:sz w:val="22"/>
+                <w:szCs w:val="22"/>
+                <w:lang w:val="en-US"/>
+              </w:rPr>
+            </w:rPrChange>
+          </w:rPr>
+          <w:delText>number is</w:delText>
+        </w:r>
+      </w:del>
+      <w:ins w:id="224" w:author="Vlasios Tsiatsis" w:date="2015-11-23T14:18:00Z">
+        <w:r>
+          <w:rPr>
+            <w:rFonts w:asciiTheme="minorHAnsi" w:eastAsiaTheme="minorEastAsia" w:hAnsiTheme="minorHAnsi" w:cstheme="minorBidi"/>
+            <w:sz w:val="22"/>
+            <w:szCs w:val="22"/>
+            <w:lang w:val="en-GB"/>
+            <w:rPrChange w:id="225" w:author="Vlasios Tsiatsis" w:date="2015-11-23T14:23:00Z">
+              <w:rPr>
+                <w:rFonts w:asciiTheme="minorHAnsi" w:eastAsiaTheme="minorEastAsia" w:hAnsiTheme="minorHAnsi" w:cstheme="minorBidi"/>
+                <w:sz w:val="22"/>
+                <w:szCs w:val="22"/>
+                <w:lang w:val="en-US"/>
+              </w:rPr>
+            </w:rPrChange>
+          </w:rPr>
+          <w:t>the</w:t>
+        </w:r>
+      </w:ins>
+      <w:r>
+        <w:rPr>
+          <w:rFonts w:asciiTheme="minorHAnsi" w:eastAsiaTheme="minorEastAsia" w:hAnsiTheme="minorHAnsi" w:cstheme="minorBidi"/>
+          <w:sz w:val="22"/>
+          <w:szCs w:val="22"/>
+          <w:lang w:val="en-GB"/>
+          <w:rPrChange w:id="226" w:author="Vlasios Tsiatsis" w:date="2015-11-23T14:23:00Z">
+            <w:rPr>
+              <w:rFonts w:asciiTheme="minorHAnsi" w:eastAsiaTheme="minorEastAsia" w:hAnsiTheme="minorHAnsi" w:cstheme="minorBidi"/>
+              <w:sz w:val="22"/>
+              <w:szCs w:val="22"/>
+              <w:lang w:val="en-US"/>
+            </w:rPr>
+          </w:rPrChange>
+        </w:rPr>
+        <w:t xml:space="preserve"> less </w:t>
+      </w:r>
+      <w:ins w:id="227" w:author="Vlasios Tsiatsis" w:date="2015-11-23T14:18:00Z">
+        <w:r>
+          <w:rPr>
+            <w:rFonts w:asciiTheme="minorHAnsi" w:eastAsiaTheme="minorEastAsia" w:hAnsiTheme="minorHAnsi" w:cstheme="minorBidi"/>
+            <w:sz w:val="22"/>
+            <w:szCs w:val="22"/>
+            <w:lang w:val="en-GB"/>
+            <w:rPrChange w:id="228" w:author="Vlasios Tsiatsis" w:date="2015-11-23T14:23:00Z">
+              <w:rPr>
+                <w:rFonts w:asciiTheme="minorHAnsi" w:eastAsiaTheme="minorEastAsia" w:hAnsiTheme="minorHAnsi" w:cstheme="minorBidi"/>
+                <w:sz w:val="22"/>
+                <w:szCs w:val="22"/>
+                <w:lang w:val="en-US"/>
+              </w:rPr>
+            </w:rPrChange>
+          </w:rPr>
+          <w:t>received signal energy</w:t>
+        </w:r>
+      </w:ins>
+      <w:ins w:id="229" w:author="Vlasios Tsiatsis" w:date="2015-11-23T14:24:00Z">
+        <w:r>
+          <w:rPr>
+            <w:rFonts w:asciiTheme="minorHAnsi" w:eastAsiaTheme="minorEastAsia" w:hAnsiTheme="minorHAnsi" w:cstheme="minorBidi"/>
+            <w:sz w:val="22"/>
+            <w:szCs w:val="22"/>
+            <w:lang w:val="en-GB"/>
+          </w:rPr>
+          <w:t xml:space="preserve"> </w:t>
+        </w:r>
+      </w:ins>
+      <w:del w:id="230" w:author="Vlasios Tsiatsis" w:date="2015-11-23T14:18:00Z">
+        <w:r>
+          <w:rPr>
+            <w:rFonts w:asciiTheme="minorHAnsi" w:eastAsiaTheme="minorEastAsia" w:hAnsiTheme="minorHAnsi" w:cstheme="minorBidi"/>
+            <w:sz w:val="22"/>
+            <w:szCs w:val="22"/>
+            <w:lang w:val="en-GB"/>
+            <w:rPrChange w:id="231" w:author="Vlasios Tsiatsis" w:date="2015-11-23T14:23:00Z">
+              <w:rPr>
+                <w:rFonts w:asciiTheme="minorHAnsi" w:eastAsiaTheme="minorEastAsia" w:hAnsiTheme="minorHAnsi" w:cstheme="minorBidi"/>
+                <w:sz w:val="22"/>
+                <w:szCs w:val="22"/>
+                <w:lang w:val="en-US"/>
+              </w:rPr>
+            </w:rPrChange>
+          </w:rPr>
+          <w:delText xml:space="preserve">powerful </w:delText>
+        </w:r>
+      </w:del>
+      <w:r>
+        <w:rPr>
+          <w:rFonts w:asciiTheme="minorHAnsi" w:eastAsiaTheme="minorEastAsia" w:hAnsiTheme="minorHAnsi" w:cstheme="minorBidi"/>
+          <w:sz w:val="22"/>
+          <w:szCs w:val="22"/>
+          <w:lang w:val="en-GB"/>
+          <w:rPrChange w:id="232" w:author="Vlasios Tsiatsis" w:date="2015-11-23T14:23:00Z">
+            <w:rPr>
+              <w:rFonts w:asciiTheme="minorHAnsi" w:eastAsiaTheme="minorEastAsia" w:hAnsiTheme="minorHAnsi" w:cstheme="minorBidi"/>
+              <w:sz w:val="22"/>
+              <w:szCs w:val="22"/>
+              <w:lang w:val="en-US"/>
+            </w:rPr>
+          </w:rPrChange>
+        </w:rPr>
+        <w:t>(</w:t>
+      </w:r>
+      <w:ins w:id="233" w:author="Vlasios Tsiatsis" w:date="2015-11-23T14:18:00Z">
+        <w:r>
+          <w:rPr>
+            <w:rFonts w:asciiTheme="minorHAnsi" w:eastAsiaTheme="minorEastAsia" w:hAnsiTheme="minorHAnsi" w:cstheme="minorBidi"/>
+            <w:sz w:val="22"/>
+            <w:szCs w:val="22"/>
+            <w:lang w:val="en-GB"/>
+            <w:rPrChange w:id="234" w:author="Vlasios Tsiatsis" w:date="2015-11-23T14:23:00Z">
+              <w:rPr>
+                <w:rFonts w:asciiTheme="minorHAnsi" w:eastAsiaTheme="minorEastAsia" w:hAnsiTheme="minorHAnsi" w:cstheme="minorBidi"/>
+                <w:sz w:val="22"/>
+                <w:szCs w:val="22"/>
+                <w:lang w:val="en-US"/>
+              </w:rPr>
+            </w:rPrChange>
+          </w:rPr>
+          <w:t xml:space="preserve"> i.e. </w:t>
+        </w:r>
+      </w:ins>
+      <w:r>
+        <w:rPr>
+          <w:rFonts w:asciiTheme="minorHAnsi" w:eastAsiaTheme="minorEastAsia" w:hAnsiTheme="minorHAnsi" w:cstheme="minorBidi"/>
+          <w:sz w:val="22"/>
+          <w:szCs w:val="22"/>
+          <w:lang w:val="en-GB"/>
+          <w:rPrChange w:id="235" w:author="Vlasios Tsiatsis" w:date="2015-11-23T14:23:00Z">
+            <w:rPr>
+              <w:rFonts w:asciiTheme="minorHAnsi" w:eastAsiaTheme="minorEastAsia" w:hAnsiTheme="minorHAnsi" w:cstheme="minorBidi"/>
+              <w:sz w:val="22"/>
+              <w:szCs w:val="22"/>
+              <w:lang w:val="en-US"/>
+            </w:rPr>
+          </w:rPrChange>
+        </w:rPr>
+        <w:t xml:space="preserve">-80 dBm is less powerful than for example -60 dBm). </w:t>
+      </w:r>
     </w:p>
     <w:p>
       <w:pPr>
         <w:rPr>
-          <w:lang w:val="en-US"/>
+          <w:lang w:val="en-GB"/>
+          <w:rPrChange w:id="236" w:author="Vlasios Tsiatsis" w:date="2015-11-23T14:23:00Z">
+            <w:rPr>
+              <w:lang w:val="en-US"/>
+            </w:rPr>
+          </w:rPrChange>
         </w:rPr>
       </w:pPr>
     </w:p>
     <w:sectPr>
-      <w:headerReference w:type="default" r:id="rId7"/>
+      <w:headerReference w:type="default" r:id="rId9"/>
       <w:pgSz w:w="11906" w:h="16838"/>
       <w:pgMar w:top="1417" w:right="1417" w:bottom="1417" w:left="1417" w:header="708" w:footer="708" w:gutter="0"/>
       <w:cols w:space="708"/>
@@ -1890,8 +3222,79 @@
 </w:document>
 </file>
 
+<file path=word/comments.xml><?xml version="1.0" encoding="utf-8"?>
+<w:comments xmlns:wpc="http://schemas.microsoft.com/office/word/2010/wordprocessingCanvas" xmlns:mo="http://schemas.microsoft.com/office/mac/office/2008/main" xmlns:mc="http://schemas.openxmlformats.org/markup-compatibility/2006" xmlns:mv="urn:schemas-microsoft-com:mac:vml" xmlns:o="urn:schemas-microsoft-com:office:office" xmlns:r="http://schemas.openxmlformats.org/officeDocument/2006/relationships" xmlns:m="http://schemas.openxmlformats.org/officeDocument/2006/math" xmlns:v="urn:schemas-microsoft-com:vml" xmlns:wp14="http://schemas.microsoft.com/office/word/2010/wordprocessingDrawing" xmlns:wp="http://schemas.openxmlformats.org/drawingml/2006/wordprocessingDrawing" xmlns:w10="urn:schemas-microsoft-com:office:word" xmlns:w="http://schemas.openxmlformats.org/wordprocessingml/2006/main" xmlns:w14="http://schemas.microsoft.com/office/word/2010/wordml" xmlns:wpg="http://schemas.microsoft.com/office/word/2010/wordprocessingGroup" xmlns:wpi="http://schemas.microsoft.com/office/word/2010/wordprocessingInk" xmlns:wne="http://schemas.microsoft.com/office/word/2006/wordml" xmlns:wps="http://schemas.microsoft.com/office/word/2010/wordprocessingShape" mc:Ignorable="w14 wp14">
+  <w:comment w:id="1" w:author="Vlasios Tsiatsis" w:date="2015-11-23T14:26:00Z" w:initials="VT">
+    <w:p>
+      <w:pPr>
+        <w:pStyle w:val="CommentText"/>
+      </w:pPr>
+      <w:r>
+        <w:rPr>
+          <w:rStyle w:val="CommentReference"/>
+        </w:rPr>
+        <w:annotationRef/>
+      </w:r>
+      <w:r>
+        <w:t xml:space="preserve">A general comment for this and maybe other documents. Please try to write with a technical style because you never know when you will need to copy-paste this information to a larger tehnical document. You don’t want non-technical language to spoil the final report. </w:t>
+      </w:r>
+    </w:p>
+  </w:comment>
+  <w:comment w:id="184" w:author="Vlasios Tsiatsis" w:date="2015-11-23T14:26:00Z" w:initials="VT">
+    <w:p>
+      <w:pPr>
+        <w:pStyle w:val="CommentText"/>
+      </w:pPr>
+      <w:r>
+        <w:rPr>
+          <w:rStyle w:val="CommentReference"/>
+        </w:rPr>
+        <w:annotationRef/>
+      </w:r>
+      <w:r>
+        <w:t xml:space="preserve">As said during the presentation may be a polar plot would be nice here. </w:t>
+      </w:r>
+      <w:bookmarkStart w:id="186" w:name="_GoBack"/>
+      <w:bookmarkEnd w:id="186"/>
+    </w:p>
+  </w:comment>
+  <w:comment w:id="190" w:author="Vlasios Tsiatsis" w:date="2015-11-23T14:22:00Z" w:initials="VT">
+    <w:p>
+      <w:pPr>
+        <w:pStyle w:val="CommentText"/>
+      </w:pPr>
+      <w:r>
+        <w:rPr>
+          <w:rStyle w:val="CommentReference"/>
+        </w:rPr>
+        <w:annotationRef/>
+      </w:r>
+      <w:r>
+        <w:t>Please write the documents with a technical style. Please  don’t use personal pronouns in a technical document!</w:t>
+      </w:r>
+    </w:p>
+  </w:comment>
+  <w:comment w:id="219" w:author="Vlasios Tsiatsis" w:date="2015-11-23T14:24:00Z" w:initials="VT">
+    <w:p>
+      <w:pPr>
+        <w:pStyle w:val="CommentText"/>
+      </w:pPr>
+      <w:r>
+        <w:rPr>
+          <w:rStyle w:val="CommentReference"/>
+        </w:rPr>
+        <w:annotationRef/>
+      </w:r>
+      <w:r>
+        <w:t xml:space="preserve">Previous expression was not technical. </w:t>
+      </w:r>
+    </w:p>
+  </w:comment>
+</w:comments>
+</file>
+
 <file path=word/endnotes.xml><?xml version="1.0" encoding="utf-8"?>
-<w:endnotes xmlns:ve="http://schemas.openxmlformats.org/markup-compatibility/2006" xmlns:o="urn:schemas-microsoft-com:office:office" xmlns:r="http://schemas.openxmlformats.org/officeDocument/2006/relationships" xmlns:m="http://schemas.openxmlformats.org/officeDocument/2006/math" xmlns:v="urn:schemas-microsoft-com:vml" xmlns:wp="http://schemas.openxmlformats.org/drawingml/2006/wordprocessingDrawing" xmlns:w10="urn:schemas-microsoft-com:office:word" xmlns:w="http://schemas.openxmlformats.org/wordprocessingml/2006/main" xmlns:wne="http://schemas.microsoft.com/office/word/2006/wordml">
+<w:endnotes xmlns:wpc="http://schemas.microsoft.com/office/word/2010/wordprocessingCanvas" xmlns:mo="http://schemas.microsoft.com/office/mac/office/2008/main" xmlns:mc="http://schemas.openxmlformats.org/markup-compatibility/2006" xmlns:mv="urn:schemas-microsoft-com:mac:vml" xmlns:o="urn:schemas-microsoft-com:office:office" xmlns:r="http://schemas.openxmlformats.org/officeDocument/2006/relationships" xmlns:m="http://schemas.openxmlformats.org/officeDocument/2006/math" xmlns:v="urn:schemas-microsoft-com:vml" xmlns:wp14="http://schemas.microsoft.com/office/word/2010/wordprocessingDrawing" xmlns:wp="http://schemas.openxmlformats.org/drawingml/2006/wordprocessingDrawing" xmlns:w10="urn:schemas-microsoft-com:office:word" xmlns:w="http://schemas.openxmlformats.org/wordprocessingml/2006/main" xmlns:w14="http://schemas.microsoft.com/office/word/2010/wordml" xmlns:wpg="http://schemas.microsoft.com/office/word/2010/wordprocessingGroup" xmlns:wpi="http://schemas.microsoft.com/office/word/2010/wordprocessingInk" xmlns:wne="http://schemas.microsoft.com/office/word/2006/wordml" xmlns:wps="http://schemas.microsoft.com/office/word/2010/wordprocessingShape" mc:Ignorable="w14 wp14">
   <w:endnote w:type="separator" w:id="-1">
     <w:p>
       <w:pPr>
@@ -1916,7 +3319,7 @@
 </file>
 
 <file path=word/footnotes.xml><?xml version="1.0" encoding="utf-8"?>
-<w:footnotes xmlns:ve="http://schemas.openxmlformats.org/markup-compatibility/2006" xmlns:o="urn:schemas-microsoft-com:office:office" xmlns:r="http://schemas.openxmlformats.org/officeDocument/2006/relationships" xmlns:m="http://schemas.openxmlformats.org/officeDocument/2006/math" xmlns:v="urn:schemas-microsoft-com:vml" xmlns:wp="http://schemas.openxmlformats.org/drawingml/2006/wordprocessingDrawing" xmlns:w10="urn:schemas-microsoft-com:office:word" xmlns:w="http://schemas.openxmlformats.org/wordprocessingml/2006/main" xmlns:wne="http://schemas.microsoft.com/office/word/2006/wordml">
+<w:footnotes xmlns:wpc="http://schemas.microsoft.com/office/word/2010/wordprocessingCanvas" xmlns:mo="http://schemas.microsoft.com/office/mac/office/2008/main" xmlns:mc="http://schemas.openxmlformats.org/markup-compatibility/2006" xmlns:mv="urn:schemas-microsoft-com:mac:vml" xmlns:o="urn:schemas-microsoft-com:office:office" xmlns:r="http://schemas.openxmlformats.org/officeDocument/2006/relationships" xmlns:m="http://schemas.openxmlformats.org/officeDocument/2006/math" xmlns:v="urn:schemas-microsoft-com:vml" xmlns:wp14="http://schemas.microsoft.com/office/word/2010/wordprocessingDrawing" xmlns:wp="http://schemas.openxmlformats.org/drawingml/2006/wordprocessingDrawing" xmlns:w10="urn:schemas-microsoft-com:office:word" xmlns:w="http://schemas.openxmlformats.org/wordprocessingml/2006/main" xmlns:w14="http://schemas.microsoft.com/office/word/2010/wordml" xmlns:wpg="http://schemas.microsoft.com/office/word/2010/wordprocessingGroup" xmlns:wpi="http://schemas.microsoft.com/office/word/2010/wordprocessingInk" xmlns:wne="http://schemas.microsoft.com/office/word/2006/wordml" xmlns:wps="http://schemas.microsoft.com/office/word/2010/wordprocessingShape" mc:Ignorable="w14 wp14">
   <w:footnote w:type="separator" w:id="-1">
     <w:p>
       <w:pPr>
@@ -1941,10 +3344,10 @@
 </file>
 
 <file path=word/header1.xml><?xml version="1.0" encoding="utf-8"?>
-<w:hdr xmlns:ve="http://schemas.openxmlformats.org/markup-compatibility/2006" xmlns:o="urn:schemas-microsoft-com:office:office" xmlns:r="http://schemas.openxmlformats.org/officeDocument/2006/relationships" xmlns:m="http://schemas.openxmlformats.org/officeDocument/2006/math" xmlns:v="urn:schemas-microsoft-com:vml" xmlns:wp="http://schemas.openxmlformats.org/drawingml/2006/wordprocessingDrawing" xmlns:w10="urn:schemas-microsoft-com:office:word" xmlns:w="http://schemas.openxmlformats.org/wordprocessingml/2006/main" xmlns:wne="http://schemas.microsoft.com/office/word/2006/wordml">
+<w:hdr xmlns:wpc="http://schemas.microsoft.com/office/word/2010/wordprocessingCanvas" xmlns:mo="http://schemas.microsoft.com/office/mac/office/2008/main" xmlns:mc="http://schemas.openxmlformats.org/markup-compatibility/2006" xmlns:mv="urn:schemas-microsoft-com:mac:vml" xmlns:o="urn:schemas-microsoft-com:office:office" xmlns:r="http://schemas.openxmlformats.org/officeDocument/2006/relationships" xmlns:m="http://schemas.openxmlformats.org/officeDocument/2006/math" xmlns:v="urn:schemas-microsoft-com:vml" xmlns:wp14="http://schemas.microsoft.com/office/word/2010/wordprocessingDrawing" xmlns:wp="http://schemas.openxmlformats.org/drawingml/2006/wordprocessingDrawing" xmlns:w10="urn:schemas-microsoft-com:office:word" xmlns:w="http://schemas.openxmlformats.org/wordprocessingml/2006/main" xmlns:w14="http://schemas.microsoft.com/office/word/2010/wordml" xmlns:wpg="http://schemas.microsoft.com/office/word/2010/wordprocessingGroup" xmlns:wpi="http://schemas.microsoft.com/office/word/2010/wordprocessingInk" xmlns:wne="http://schemas.microsoft.com/office/word/2006/wordml" xmlns:wps="http://schemas.microsoft.com/office/word/2010/wordprocessingShape" mc:Ignorable="w14 wp14">
   <w:p>
     <w:pPr>
-      <w:pStyle w:val="Sidhuvud"/>
+      <w:pStyle w:val="Header"/>
     </w:pPr>
     <w:r>
       <w:t>2015-11-09</w:t>
@@ -1952,14 +3355,14 @@
   </w:p>
   <w:p>
     <w:pPr>
-      <w:pStyle w:val="Sidhuvud"/>
+      <w:pStyle w:val="Header"/>
     </w:pPr>
   </w:p>
 </w:hdr>
 </file>
 
 <file path=word/numbering.xml><?xml version="1.0" encoding="utf-8"?>
-<w:numbering xmlns:ve="http://schemas.openxmlformats.org/markup-compatibility/2006" xmlns:o="urn:schemas-microsoft-com:office:office" xmlns:r="http://schemas.openxmlformats.org/officeDocument/2006/relationships" xmlns:m="http://schemas.openxmlformats.org/officeDocument/2006/math" xmlns:v="urn:schemas-microsoft-com:vml" xmlns:wp="http://schemas.openxmlformats.org/drawingml/2006/wordprocessingDrawing" xmlns:w10="urn:schemas-microsoft-com:office:word" xmlns:w="http://schemas.openxmlformats.org/wordprocessingml/2006/main" xmlns:wne="http://schemas.microsoft.com/office/word/2006/wordml">
+<w:numbering xmlns:wpc="http://schemas.microsoft.com/office/word/2010/wordprocessingCanvas" xmlns:mo="http://schemas.microsoft.com/office/mac/office/2008/main" xmlns:mc="http://schemas.openxmlformats.org/markup-compatibility/2006" xmlns:mv="urn:schemas-microsoft-com:mac:vml" xmlns:o="urn:schemas-microsoft-com:office:office" xmlns:r="http://schemas.openxmlformats.org/officeDocument/2006/relationships" xmlns:m="http://schemas.openxmlformats.org/officeDocument/2006/math" xmlns:v="urn:schemas-microsoft-com:vml" xmlns:wp14="http://schemas.microsoft.com/office/word/2010/wordprocessingDrawing" xmlns:wp="http://schemas.openxmlformats.org/drawingml/2006/wordprocessingDrawing" xmlns:w10="urn:schemas-microsoft-com:office:word" xmlns:w="http://schemas.openxmlformats.org/wordprocessingml/2006/main" xmlns:w14="http://schemas.microsoft.com/office/word/2010/wordml" xmlns:wpg="http://schemas.microsoft.com/office/word/2010/wordprocessingGroup" xmlns:wpi="http://schemas.microsoft.com/office/word/2010/wordprocessingInk" xmlns:wne="http://schemas.microsoft.com/office/word/2006/wordml" xmlns:wps="http://schemas.microsoft.com/office/word/2010/wordprocessingShape" mc:Ignorable="w14 wp14">
   <w:abstractNum w:abstractNumId="0">
     <w:nsid w:val="21D51858"/>
     <w:multiLevelType w:val="hybridMultilevel"/>
@@ -2080,7 +3483,7 @@
 </file>
 
 <file path=word/styles.xml><?xml version="1.0" encoding="utf-8"?>
-<w:styles xmlns:r="http://schemas.openxmlformats.org/officeDocument/2006/relationships" xmlns:w="http://schemas.openxmlformats.org/wordprocessingml/2006/main">
+<w:styles xmlns:mc="http://schemas.openxmlformats.org/markup-compatibility/2006" xmlns:r="http://schemas.openxmlformats.org/officeDocument/2006/relationships" xmlns:w="http://schemas.openxmlformats.org/wordprocessingml/2006/main" xmlns:w14="http://schemas.microsoft.com/office/word/2010/wordml" mc:Ignorable="w14">
   <w:docDefaults>
     <w:rPrDefault>
       <w:rPr>
@@ -2096,7 +3499,7 @@
       </w:pPr>
     </w:pPrDefault>
   </w:docDefaults>
-  <w:latentStyles w:defLockedState="0" w:defUIPriority="99" w:defSemiHidden="1" w:defUnhideWhenUsed="1" w:defQFormat="0" w:count="267">
+  <w:latentStyles w:defLockedState="0" w:defUIPriority="99" w:defSemiHidden="1" w:defUnhideWhenUsed="1" w:defQFormat="0" w:count="276">
     <w:lsdException w:name="Normal" w:semiHidden="0" w:uiPriority="0" w:unhideWhenUsed="0" w:qFormat="1"/>
     <w:lsdException w:name="heading 1" w:semiHidden="0" w:uiPriority="9" w:unhideWhenUsed="0" w:qFormat="1"/>
     <w:lsdException w:name="heading 2" w:uiPriority="9" w:qFormat="1"/>
@@ -2240,11 +3643,11 @@
     <w:qFormat/>
     <w:rsid w:val="008532AD"/>
   </w:style>
-  <w:style w:type="paragraph" w:styleId="Rubrik1">
+  <w:style w:type="paragraph" w:styleId="Heading1">
     <w:name w:val="heading 1"/>
     <w:basedOn w:val="Normal"/>
     <w:next w:val="Normal"/>
-    <w:link w:val="Rubrik1Char"/>
+    <w:link w:val="Heading1Char"/>
     <w:uiPriority w:val="9"/>
     <w:qFormat/>
     <w:rsid w:val="00A10B60"/>
@@ -2263,11 +3666,11 @@
       <w:szCs w:val="28"/>
     </w:rPr>
   </w:style>
-  <w:style w:type="paragraph" w:styleId="Rubrik2">
+  <w:style w:type="paragraph" w:styleId="Heading2">
     <w:name w:val="heading 2"/>
     <w:basedOn w:val="Normal"/>
     <w:next w:val="Normal"/>
-    <w:link w:val="Rubrik2Char"/>
+    <w:link w:val="Heading2Char"/>
     <w:uiPriority w:val="9"/>
     <w:unhideWhenUsed/>
     <w:qFormat/>
@@ -2287,18 +3690,17 @@
       <w:szCs w:val="26"/>
     </w:rPr>
   </w:style>
-  <w:style w:type="character" w:default="1" w:styleId="Standardstycketeckensnitt">
+  <w:style w:type="character" w:default="1" w:styleId="DefaultParagraphFont">
     <w:name w:val="Default Paragraph Font"/>
     <w:uiPriority w:val="1"/>
     <w:semiHidden/>
     <w:unhideWhenUsed/>
   </w:style>
-  <w:style w:type="table" w:default="1" w:styleId="Normaltabell">
+  <w:style w:type="table" w:default="1" w:styleId="TableNormal">
     <w:name w:val="Normal Table"/>
     <w:uiPriority w:val="99"/>
     <w:semiHidden/>
     <w:unhideWhenUsed/>
-    <w:qFormat/>
     <w:tblPr>
       <w:tblInd w:w="0" w:type="dxa"/>
       <w:tblCellMar>
@@ -2309,16 +3711,16 @@
       </w:tblCellMar>
     </w:tblPr>
   </w:style>
-  <w:style w:type="numbering" w:default="1" w:styleId="Ingenlista">
+  <w:style w:type="numbering" w:default="1" w:styleId="NoList">
     <w:name w:val="No List"/>
     <w:uiPriority w:val="99"/>
     <w:semiHidden/>
     <w:unhideWhenUsed/>
   </w:style>
-  <w:style w:type="character" w:customStyle="1" w:styleId="Rubrik1Char">
-    <w:name w:val="Rubrik 1 Char"/>
-    <w:basedOn w:val="Standardstycketeckensnitt"/>
-    <w:link w:val="Rubrik1"/>
+  <w:style w:type="character" w:customStyle="1" w:styleId="Heading1Char">
+    <w:name w:val="Heading 1 Char"/>
+    <w:basedOn w:val="DefaultParagraphFont"/>
+    <w:link w:val="Heading1"/>
     <w:uiPriority w:val="9"/>
     <w:rsid w:val="00A10B60"/>
     <w:rPr>
@@ -2330,9 +3732,9 @@
       <w:szCs w:val="28"/>
     </w:rPr>
   </w:style>
-  <w:style w:type="table" w:styleId="Tabellrutnt">
+  <w:style w:type="table" w:styleId="TableGrid">
     <w:name w:val="Table Grid"/>
-    <w:basedOn w:val="Normaltabell"/>
+    <w:basedOn w:val="TableNormal"/>
     <w:uiPriority w:val="59"/>
     <w:rsid w:val="00A10B60"/>
     <w:pPr>
@@ -2356,7 +3758,7 @@
       </w:tblCellMar>
     </w:tblPr>
   </w:style>
-  <w:style w:type="paragraph" w:styleId="Liststycke">
+  <w:style w:type="paragraph" w:styleId="ListParagraph">
     <w:name w:val="List Paragraph"/>
     <w:basedOn w:val="Normal"/>
     <w:uiPriority w:val="34"/>
@@ -2367,10 +3769,10 @@
       <w:contextualSpacing/>
     </w:pPr>
   </w:style>
-  <w:style w:type="character" w:customStyle="1" w:styleId="Rubrik2Char">
-    <w:name w:val="Rubrik 2 Char"/>
-    <w:basedOn w:val="Standardstycketeckensnitt"/>
-    <w:link w:val="Rubrik2"/>
+  <w:style w:type="character" w:customStyle="1" w:styleId="Heading2Char">
+    <w:name w:val="Heading 2 Char"/>
+    <w:basedOn w:val="DefaultParagraphFont"/>
+    <w:link w:val="Heading2"/>
     <w:uiPriority w:val="9"/>
     <w:rsid w:val="00B42AFB"/>
     <w:rPr>
@@ -2382,7 +3784,7 @@
       <w:szCs w:val="26"/>
     </w:rPr>
   </w:style>
-  <w:style w:type="paragraph" w:styleId="Normalwebb">
+  <w:style w:type="paragraph" w:styleId="NormalWeb">
     <w:name w:val="Normal (Web)"/>
     <w:basedOn w:val="Normal"/>
     <w:uiPriority w:val="99"/>
@@ -2398,10 +3800,10 @@
       <w:szCs w:val="24"/>
     </w:rPr>
   </w:style>
-  <w:style w:type="paragraph" w:styleId="Sidhuvud">
+  <w:style w:type="paragraph" w:styleId="Header">
     <w:name w:val="header"/>
     <w:basedOn w:val="Normal"/>
-    <w:link w:val="SidhuvudChar"/>
+    <w:link w:val="HeaderChar"/>
     <w:uiPriority w:val="99"/>
     <w:unhideWhenUsed/>
     <w:rsid w:val="0079191E"/>
@@ -2413,17 +3815,17 @@
       <w:spacing w:after="0" w:line="240" w:lineRule="auto"/>
     </w:pPr>
   </w:style>
-  <w:style w:type="character" w:customStyle="1" w:styleId="SidhuvudChar">
-    <w:name w:val="Sidhuvud Char"/>
-    <w:basedOn w:val="Standardstycketeckensnitt"/>
-    <w:link w:val="Sidhuvud"/>
+  <w:style w:type="character" w:customStyle="1" w:styleId="HeaderChar">
+    <w:name w:val="Header Char"/>
+    <w:basedOn w:val="DefaultParagraphFont"/>
+    <w:link w:val="Header"/>
     <w:uiPriority w:val="99"/>
     <w:rsid w:val="0079191E"/>
   </w:style>
-  <w:style w:type="paragraph" w:styleId="Sidfot">
+  <w:style w:type="paragraph" w:styleId="Footer">
     <w:name w:val="footer"/>
     <w:basedOn w:val="Normal"/>
-    <w:link w:val="SidfotChar"/>
+    <w:link w:val="FooterChar"/>
     <w:uiPriority w:val="99"/>
     <w:semiHidden/>
     <w:unhideWhenUsed/>
@@ -2436,18 +3838,18 @@
       <w:spacing w:after="0" w:line="240" w:lineRule="auto"/>
     </w:pPr>
   </w:style>
-  <w:style w:type="character" w:customStyle="1" w:styleId="SidfotChar">
-    <w:name w:val="Sidfot Char"/>
-    <w:basedOn w:val="Standardstycketeckensnitt"/>
-    <w:link w:val="Sidfot"/>
+  <w:style w:type="character" w:customStyle="1" w:styleId="FooterChar">
+    <w:name w:val="Footer Char"/>
+    <w:basedOn w:val="DefaultParagraphFont"/>
+    <w:link w:val="Footer"/>
     <w:uiPriority w:val="99"/>
     <w:semiHidden/>
     <w:rsid w:val="0079191E"/>
   </w:style>
-  <w:style w:type="paragraph" w:styleId="Ballongtext">
+  <w:style w:type="paragraph" w:styleId="BalloonText">
     <w:name w:val="Balloon Text"/>
     <w:basedOn w:val="Normal"/>
-    <w:link w:val="BallongtextChar"/>
+    <w:link w:val="BalloonTextChar"/>
     <w:uiPriority w:val="99"/>
     <w:semiHidden/>
     <w:unhideWhenUsed/>
@@ -2461,10 +3863,10 @@
       <w:szCs w:val="16"/>
     </w:rPr>
   </w:style>
-  <w:style w:type="character" w:customStyle="1" w:styleId="BallongtextChar">
-    <w:name w:val="Ballongtext Char"/>
-    <w:basedOn w:val="Standardstycketeckensnitt"/>
-    <w:link w:val="Ballongtext"/>
+  <w:style w:type="character" w:customStyle="1" w:styleId="BalloonTextChar">
+    <w:name w:val="Balloon Text Char"/>
+    <w:basedOn w:val="DefaultParagraphFont"/>
+    <w:link w:val="BalloonText"/>
     <w:uiPriority w:val="99"/>
     <w:semiHidden/>
     <w:rsid w:val="0079191E"/>
@@ -2474,11 +3876,81 @@
       <w:szCs w:val="16"/>
     </w:rPr>
   </w:style>
+  <w:style w:type="character" w:styleId="CommentReference">
+    <w:name w:val="annotation reference"/>
+    <w:basedOn w:val="DefaultParagraphFont"/>
+    <w:uiPriority w:val="99"/>
+    <w:semiHidden/>
+    <w:unhideWhenUsed/>
+    <w:rsid w:val="00153234"/>
+    <w:rPr>
+      <w:sz w:val="18"/>
+      <w:szCs w:val="18"/>
+    </w:rPr>
+  </w:style>
+  <w:style w:type="paragraph" w:styleId="CommentText">
+    <w:name w:val="annotation text"/>
+    <w:basedOn w:val="Normal"/>
+    <w:link w:val="CommentTextChar"/>
+    <w:uiPriority w:val="99"/>
+    <w:semiHidden/>
+    <w:unhideWhenUsed/>
+    <w:rsid w:val="00153234"/>
+    <w:pPr>
+      <w:spacing w:line="240" w:lineRule="auto"/>
+    </w:pPr>
+    <w:rPr>
+      <w:sz w:val="24"/>
+      <w:szCs w:val="24"/>
+    </w:rPr>
+  </w:style>
+  <w:style w:type="character" w:customStyle="1" w:styleId="CommentTextChar">
+    <w:name w:val="Comment Text Char"/>
+    <w:basedOn w:val="DefaultParagraphFont"/>
+    <w:link w:val="CommentText"/>
+    <w:uiPriority w:val="99"/>
+    <w:semiHidden/>
+    <w:rsid w:val="00153234"/>
+    <w:rPr>
+      <w:sz w:val="24"/>
+      <w:szCs w:val="24"/>
+    </w:rPr>
+  </w:style>
+  <w:style w:type="paragraph" w:styleId="CommentSubject">
+    <w:name w:val="annotation subject"/>
+    <w:basedOn w:val="CommentText"/>
+    <w:next w:val="CommentText"/>
+    <w:link w:val="CommentSubjectChar"/>
+    <w:uiPriority w:val="99"/>
+    <w:semiHidden/>
+    <w:unhideWhenUsed/>
+    <w:rsid w:val="00153234"/>
+    <w:rPr>
+      <w:b/>
+      <w:bCs/>
+      <w:sz w:val="20"/>
+      <w:szCs w:val="20"/>
+    </w:rPr>
+  </w:style>
+  <w:style w:type="character" w:customStyle="1" w:styleId="CommentSubjectChar">
+    <w:name w:val="Comment Subject Char"/>
+    <w:basedOn w:val="CommentTextChar"/>
+    <w:link w:val="CommentSubject"/>
+    <w:uiPriority w:val="99"/>
+    <w:semiHidden/>
+    <w:rsid w:val="00153234"/>
+    <w:rPr>
+      <w:b/>
+      <w:bCs/>
+      <w:sz w:val="20"/>
+      <w:szCs w:val="20"/>
+    </w:rPr>
+  </w:style>
 </w:styles>
 </file>
 
 <file path=word/stylesWithEffects.xml><?xml version="1.0" encoding="utf-8"?>
-<w:styles xmlns:wpc="http://schemas.microsoft.com/office/word/2010/wordprocessingCanvas" xmlns:mc="http://schemas.openxmlformats.org/markup-compatibility/2006" xmlns:o="urn:schemas-microsoft-com:office:office" xmlns:r="http://schemas.openxmlformats.org/officeDocument/2006/relationships" xmlns:m="http://schemas.openxmlformats.org/officeDocument/2006/math" xmlns:v="urn:schemas-microsoft-com:vml" xmlns:wp14="http://schemas.microsoft.com/office/word/2010/wordprocessingDrawing" xmlns:wp="http://schemas.openxmlformats.org/drawingml/2006/wordprocessingDrawing" xmlns:w10="urn:schemas-microsoft-com:office:word" xmlns:w="http://schemas.openxmlformats.org/wordprocessingml/2006/main" xmlns:w14="http://schemas.microsoft.com/office/word/2010/wordml" xmlns:wpg="http://schemas.microsoft.com/office/word/2010/wordprocessingGroup" xmlns:wpi="http://schemas.microsoft.com/office/word/2010/wordprocessingInk" xmlns:wne="http://schemas.microsoft.com/office/word/2006/wordml" xmlns:wps="http://schemas.microsoft.com/office/word/2010/wordprocessingShape" mc:Ignorable="w14 wp14">
+<w:styles xmlns:wpc="http://schemas.microsoft.com/office/word/2010/wordprocessingCanvas" xmlns:mo="http://schemas.microsoft.com/office/mac/office/2008/main" xmlns:mc="http://schemas.openxmlformats.org/markup-compatibility/2006" xmlns:mv="urn:schemas-microsoft-com:mac:vml" xmlns:o="urn:schemas-microsoft-com:office:office" xmlns:r="http://schemas.openxmlformats.org/officeDocument/2006/relationships" xmlns:m="http://schemas.openxmlformats.org/officeDocument/2006/math" xmlns:v="urn:schemas-microsoft-com:vml" xmlns:wp14="http://schemas.microsoft.com/office/word/2010/wordprocessingDrawing" xmlns:wp="http://schemas.openxmlformats.org/drawingml/2006/wordprocessingDrawing" xmlns:w10="urn:schemas-microsoft-com:office:word" xmlns:w="http://schemas.openxmlformats.org/wordprocessingml/2006/main" xmlns:w14="http://schemas.microsoft.com/office/word/2010/wordml" xmlns:wpg="http://schemas.microsoft.com/office/word/2010/wordprocessingGroup" xmlns:wpi="http://schemas.microsoft.com/office/word/2010/wordprocessingInk" xmlns:wne="http://schemas.microsoft.com/office/word/2006/wordml" xmlns:wps="http://schemas.microsoft.com/office/word/2010/wordprocessingShape" mc:Ignorable="w14 wp14">
   <w:docDefaults>
     <w:rPrDefault>
       <w:rPr>
@@ -2494,7 +3966,7 @@
       </w:pPr>
     </w:pPrDefault>
   </w:docDefaults>
-  <w:latentStyles w:defLockedState="0" w:defUIPriority="99" w:defSemiHidden="1" w:defUnhideWhenUsed="1" w:defQFormat="0" w:count="267">
+  <w:latentStyles w:defLockedState="0" w:defUIPriority="99" w:defSemiHidden="1" w:defUnhideWhenUsed="1" w:defQFormat="0" w:count="276">
     <w:lsdException w:name="Normal" w:semiHidden="0" w:uiPriority="0" w:unhideWhenUsed="0" w:qFormat="1"/>
     <w:lsdException w:name="heading 1" w:semiHidden="0" w:uiPriority="9" w:unhideWhenUsed="0" w:qFormat="1"/>
     <w:lsdException w:name="heading 2" w:uiPriority="9" w:qFormat="1"/>
@@ -2637,11 +4109,11 @@
     <w:name w:val="Normal"/>
     <w:qFormat/>
   </w:style>
-  <w:style w:type="paragraph" w:styleId="Rubrik1">
+  <w:style w:type="paragraph" w:styleId="Heading1">
     <w:name w:val="heading 1"/>
     <w:basedOn w:val="Normal"/>
     <w:next w:val="Normal"/>
-    <w:link w:val="Rubrik1Char"/>
+    <w:link w:val="Heading1Char"/>
     <w:uiPriority w:val="9"/>
     <w:qFormat/>
     <w:rsid w:val="00A10B60"/>
@@ -2660,11 +4132,11 @@
       <w:szCs w:val="28"/>
     </w:rPr>
   </w:style>
-  <w:style w:type="paragraph" w:styleId="Rubrik2">
+  <w:style w:type="paragraph" w:styleId="Heading2">
     <w:name w:val="heading 2"/>
     <w:basedOn w:val="Normal"/>
     <w:next w:val="Normal"/>
-    <w:link w:val="Rubrik2Char"/>
+    <w:link w:val="Heading2Char"/>
     <w:uiPriority w:val="9"/>
     <w:unhideWhenUsed/>
     <w:qFormat/>
@@ -2684,13 +4156,13 @@
       <w:szCs w:val="26"/>
     </w:rPr>
   </w:style>
-  <w:style w:type="character" w:default="1" w:styleId="Standardstycketeckensnitt">
+  <w:style w:type="character" w:default="1" w:styleId="DefaultParagraphFont">
     <w:name w:val="Default Paragraph Font"/>
     <w:uiPriority w:val="1"/>
     <w:semiHidden/>
     <w:unhideWhenUsed/>
   </w:style>
-  <w:style w:type="table" w:default="1" w:styleId="Normaltabell">
+  <w:style w:type="table" w:default="1" w:styleId="TableNormal">
     <w:name w:val="Normal Table"/>
     <w:uiPriority w:val="99"/>
     <w:semiHidden/>
@@ -2705,16 +4177,16 @@
       </w:tblCellMar>
     </w:tblPr>
   </w:style>
-  <w:style w:type="numbering" w:default="1" w:styleId="Ingenlista">
+  <w:style w:type="numbering" w:default="1" w:styleId="NoList">
     <w:name w:val="No List"/>
     <w:uiPriority w:val="99"/>
     <w:semiHidden/>
     <w:unhideWhenUsed/>
   </w:style>
-  <w:style w:type="character" w:customStyle="1" w:styleId="Rubrik1Char">
+  <w:style w:type="character" w:customStyle="1" w:styleId="Heading1Char">
     <w:name w:val="Rubrik 1 Char"/>
-    <w:basedOn w:val="Standardstycketeckensnitt"/>
-    <w:link w:val="Rubrik1"/>
+    <w:basedOn w:val="DefaultParagraphFont"/>
+    <w:link w:val="Heading1"/>
     <w:uiPriority w:val="9"/>
     <w:rsid w:val="00A10B60"/>
     <w:rPr>
@@ -2726,15 +4198,16 @@
       <w:szCs w:val="28"/>
     </w:rPr>
   </w:style>
-  <w:style w:type="table" w:styleId="Tabellrutnt">
+  <w:style w:type="table" w:styleId="TableGrid">
     <w:name w:val="Table Grid"/>
-    <w:basedOn w:val="Normaltabell"/>
+    <w:basedOn w:val="TableNormal"/>
     <w:uiPriority w:val="59"/>
     <w:rsid w:val="00A10B60"/>
     <w:pPr>
       <w:spacing w:after="0" w:line="240" w:lineRule="auto"/>
     </w:pPr>
     <w:tblPr>
+      <w:tblInd w:w="0" w:type="dxa"/>
       <w:tblBorders>
         <w:top w:val="single" w:sz="4" w:space="0" w:color="auto"/>
         <w:left w:val="single" w:sz="4" w:space="0" w:color="auto"/>
@@ -2743,9 +4216,15 @@
         <w:insideH w:val="single" w:sz="4" w:space="0" w:color="auto"/>
         <w:insideV w:val="single" w:sz="4" w:space="0" w:color="auto"/>
       </w:tblBorders>
+      <w:tblCellMar>
+        <w:top w:w="0" w:type="dxa"/>
+        <w:left w:w="108" w:type="dxa"/>
+        <w:bottom w:w="0" w:type="dxa"/>
+        <w:right w:w="108" w:type="dxa"/>
+      </w:tblCellMar>
     </w:tblPr>
   </w:style>
-  <w:style w:type="paragraph" w:styleId="Liststycke">
+  <w:style w:type="paragraph" w:styleId="ListParagraph">
     <w:name w:val="List Paragraph"/>
     <w:basedOn w:val="Normal"/>
     <w:uiPriority w:val="34"/>
@@ -2756,10 +4235,10 @@
       <w:contextualSpacing/>
     </w:pPr>
   </w:style>
-  <w:style w:type="character" w:customStyle="1" w:styleId="Rubrik2Char">
+  <w:style w:type="character" w:customStyle="1" w:styleId="Heading2Char">
     <w:name w:val="Rubrik 2 Char"/>
-    <w:basedOn w:val="Standardstycketeckensnitt"/>
-    <w:link w:val="Rubrik2"/>
+    <w:basedOn w:val="DefaultParagraphFont"/>
+    <w:link w:val="Heading2"/>
     <w:uiPriority w:val="9"/>
     <w:rsid w:val="00B42AFB"/>
     <w:rPr>
@@ -2771,7 +4250,7 @@
       <w:szCs w:val="26"/>
     </w:rPr>
   </w:style>
-  <w:style w:type="paragraph" w:styleId="Normalwebb">
+  <w:style w:type="paragraph" w:styleId="NormalWeb">
     <w:name w:val="Normal (Web)"/>
     <w:basedOn w:val="Normal"/>
     <w:uiPriority w:val="99"/>

</xml_diff>